<commit_message>
Finished changing Vision and Scope document.
</commit_message>
<xml_diff>
--- a/Docs/Vision and Scope Document.docx
+++ b/Docs/Vision and Scope Document.docx
@@ -27,9 +27,11 @@
       <w:pPr>
         <w:pStyle w:val="Heading1"/>
       </w:pPr>
+      <w:bookmarkStart w:id="0" w:name="_Toc240688906"/>
       <w:r>
         <w:t>Version 1.0</w:t>
       </w:r>
+      <w:bookmarkEnd w:id="0"/>
     </w:p>
     <w:p/>
     <w:p/>
@@ -37,33 +39,41 @@
       <w:pPr>
         <w:pStyle w:val="Heading2"/>
       </w:pPr>
+      <w:bookmarkStart w:id="1" w:name="_Toc240688907"/>
       <w:r>
         <w:t>Prepared by:</w:t>
       </w:r>
+      <w:bookmarkEnd w:id="1"/>
     </w:p>
     <w:p>
       <w:pPr>
         <w:pStyle w:val="Heading3"/>
       </w:pPr>
+      <w:bookmarkStart w:id="2" w:name="_Toc240688908"/>
       <w:r>
         <w:t>Justin Michel</w:t>
       </w:r>
+      <w:bookmarkEnd w:id="2"/>
     </w:p>
     <w:p>
       <w:pPr>
         <w:pStyle w:val="Heading3"/>
       </w:pPr>
+      <w:bookmarkStart w:id="3" w:name="_Toc240688909"/>
       <w:r>
         <w:t>Jeff Willebrand</w:t>
       </w:r>
+      <w:bookmarkEnd w:id="3"/>
     </w:p>
     <w:p>
       <w:pPr>
         <w:pStyle w:val="Heading3"/>
       </w:pPr>
+      <w:bookmarkStart w:id="4" w:name="_Toc240688910"/>
       <w:r>
         <w:t>Felix Yuan</w:t>
       </w:r>
+      <w:bookmarkEnd w:id="4"/>
     </w:p>
     <w:p/>
     <w:p/>
@@ -71,18 +81,22 @@
       <w:pPr>
         <w:pStyle w:val="Heading2"/>
       </w:pPr>
+      <w:bookmarkStart w:id="5" w:name="_Toc240688911"/>
       <w:r>
         <w:t>EECS 393</w:t>
       </w:r>
+      <w:bookmarkEnd w:id="5"/>
     </w:p>
     <w:p/>
     <w:p>
       <w:pPr>
         <w:pStyle w:val="Heading2"/>
       </w:pPr>
+      <w:bookmarkStart w:id="6" w:name="_Toc240688912"/>
       <w:r>
         <w:t>9/11/2009</w:t>
       </w:r>
+      <w:bookmarkEnd w:id="6"/>
     </w:p>
     <w:p/>
     <w:p/>
@@ -96,19 +110,722 @@
       <w:pPr>
         <w:pStyle w:val="Heading1"/>
       </w:pPr>
+      <w:bookmarkStart w:id="7" w:name="_Toc240688913"/>
       <w:r>
         <w:lastRenderedPageBreak/>
         <w:t>Table of Contents</w:t>
       </w:r>
-    </w:p>
+      <w:bookmarkEnd w:id="7"/>
+    </w:p>
+    <w:sdt>
+      <w:sdtPr>
+        <w:id w:val="89147654"/>
+        <w:docPartObj>
+          <w:docPartGallery w:val="Table of Contents"/>
+          <w:docPartUnique/>
+        </w:docPartObj>
+      </w:sdtPr>
+      <w:sdtEndPr>
+        <w:rPr>
+          <w:rFonts w:asciiTheme="minorHAnsi" w:eastAsiaTheme="minorHAnsi" w:hAnsiTheme="minorHAnsi" w:cstheme="minorBidi"/>
+          <w:b w:val="0"/>
+          <w:bCs w:val="0"/>
+          <w:color w:val="auto"/>
+          <w:sz w:val="22"/>
+          <w:szCs w:val="22"/>
+        </w:rPr>
+      </w:sdtEndPr>
+      <w:sdtContent>
+        <w:p>
+          <w:pPr>
+            <w:pStyle w:val="TOCHeading"/>
+          </w:pPr>
+          <w:r>
+            <w:t>Contents</w:t>
+          </w:r>
+          <w:r>
+            <w:fldChar w:fldCharType="begin"/>
+          </w:r>
+          <w:r>
+            <w:instrText xml:space="preserve"> TOC \o "1-3" \h \z \u </w:instrText>
+          </w:r>
+          <w:r>
+            <w:fldChar w:fldCharType="separate"/>
+          </w:r>
+        </w:p>
+        <w:p>
+          <w:pPr>
+            <w:pStyle w:val="TOC1"/>
+            <w:tabs>
+              <w:tab w:val="left" w:pos="440"/>
+              <w:tab w:val="right" w:leader="dot" w:pos="9350"/>
+            </w:tabs>
+            <w:rPr>
+              <w:noProof/>
+            </w:rPr>
+          </w:pPr>
+          <w:hyperlink w:anchor="_Toc240688915" w:history="1">
+            <w:r>
+              <w:rPr>
+                <w:rStyle w:val="Hyperlink"/>
+                <w:noProof/>
+              </w:rPr>
+              <w:t>1.</w:t>
+            </w:r>
+            <w:r>
+              <w:rPr>
+                <w:noProof/>
+              </w:rPr>
+              <w:tab/>
+            </w:r>
+            <w:r>
+              <w:rPr>
+                <w:rStyle w:val="Hyperlink"/>
+                <w:noProof/>
+              </w:rPr>
+              <w:t>Business Requirements</w:t>
+            </w:r>
+            <w:r>
+              <w:rPr>
+                <w:noProof/>
+                <w:webHidden/>
+              </w:rPr>
+              <w:tab/>
+            </w:r>
+            <w:r>
+              <w:rPr>
+                <w:noProof/>
+                <w:webHidden/>
+              </w:rPr>
+              <w:fldChar w:fldCharType="begin"/>
+            </w:r>
+            <w:r>
+              <w:rPr>
+                <w:noProof/>
+                <w:webHidden/>
+              </w:rPr>
+              <w:instrText xml:space="preserve"> PAGEREF _Toc240688915 \h </w:instrText>
+            </w:r>
+            <w:r>
+              <w:rPr>
+                <w:noProof/>
+                <w:webHidden/>
+              </w:rPr>
+            </w:r>
+            <w:r>
+              <w:rPr>
+                <w:noProof/>
+                <w:webHidden/>
+              </w:rPr>
+              <w:fldChar w:fldCharType="separate"/>
+            </w:r>
+            <w:r>
+              <w:rPr>
+                <w:noProof/>
+                <w:webHidden/>
+              </w:rPr>
+              <w:t>3</w:t>
+            </w:r>
+            <w:r>
+              <w:rPr>
+                <w:noProof/>
+                <w:webHidden/>
+              </w:rPr>
+              <w:fldChar w:fldCharType="end"/>
+            </w:r>
+          </w:hyperlink>
+        </w:p>
+        <w:p>
+          <w:pPr>
+            <w:pStyle w:val="TOC2"/>
+            <w:tabs>
+              <w:tab w:val="left" w:pos="880"/>
+              <w:tab w:val="right" w:leader="dot" w:pos="9350"/>
+            </w:tabs>
+            <w:rPr>
+              <w:noProof/>
+            </w:rPr>
+          </w:pPr>
+          <w:hyperlink w:anchor="_Toc240688916" w:history="1">
+            <w:r>
+              <w:rPr>
+                <w:rStyle w:val="Hyperlink"/>
+                <w:noProof/>
+              </w:rPr>
+              <w:t xml:space="preserve">1.1 </w:t>
+            </w:r>
+            <w:r>
+              <w:rPr>
+                <w:noProof/>
+              </w:rPr>
+              <w:tab/>
+            </w:r>
+            <w:r>
+              <w:rPr>
+                <w:rStyle w:val="Hyperlink"/>
+                <w:noProof/>
+              </w:rPr>
+              <w:t>Background</w:t>
+            </w:r>
+            <w:r>
+              <w:rPr>
+                <w:noProof/>
+                <w:webHidden/>
+              </w:rPr>
+              <w:tab/>
+            </w:r>
+            <w:r>
+              <w:rPr>
+                <w:noProof/>
+                <w:webHidden/>
+              </w:rPr>
+              <w:fldChar w:fldCharType="begin"/>
+            </w:r>
+            <w:r>
+              <w:rPr>
+                <w:noProof/>
+                <w:webHidden/>
+              </w:rPr>
+              <w:instrText xml:space="preserve"> PAGEREF _Toc240688916 \h </w:instrText>
+            </w:r>
+            <w:r>
+              <w:rPr>
+                <w:noProof/>
+                <w:webHidden/>
+              </w:rPr>
+            </w:r>
+            <w:r>
+              <w:rPr>
+                <w:noProof/>
+                <w:webHidden/>
+              </w:rPr>
+              <w:fldChar w:fldCharType="separate"/>
+            </w:r>
+            <w:r>
+              <w:rPr>
+                <w:noProof/>
+                <w:webHidden/>
+              </w:rPr>
+              <w:t>3</w:t>
+            </w:r>
+            <w:r>
+              <w:rPr>
+                <w:noProof/>
+                <w:webHidden/>
+              </w:rPr>
+              <w:fldChar w:fldCharType="end"/>
+            </w:r>
+          </w:hyperlink>
+        </w:p>
+        <w:p>
+          <w:pPr>
+            <w:pStyle w:val="TOC2"/>
+            <w:tabs>
+              <w:tab w:val="left" w:pos="880"/>
+              <w:tab w:val="right" w:leader="dot" w:pos="9350"/>
+            </w:tabs>
+            <w:rPr>
+              <w:noProof/>
+            </w:rPr>
+          </w:pPr>
+          <w:hyperlink w:anchor="_Toc240688917" w:history="1">
+            <w:r>
+              <w:rPr>
+                <w:rStyle w:val="Hyperlink"/>
+                <w:noProof/>
+              </w:rPr>
+              <w:t xml:space="preserve">1.2 </w:t>
+            </w:r>
+            <w:r>
+              <w:rPr>
+                <w:noProof/>
+              </w:rPr>
+              <w:tab/>
+            </w:r>
+            <w:r>
+              <w:rPr>
+                <w:rStyle w:val="Hyperlink"/>
+                <w:noProof/>
+              </w:rPr>
+              <w:t>Business Objectives and Success Criteria</w:t>
+            </w:r>
+            <w:r>
+              <w:rPr>
+                <w:noProof/>
+                <w:webHidden/>
+              </w:rPr>
+              <w:tab/>
+            </w:r>
+            <w:r>
+              <w:rPr>
+                <w:noProof/>
+                <w:webHidden/>
+              </w:rPr>
+              <w:fldChar w:fldCharType="begin"/>
+            </w:r>
+            <w:r>
+              <w:rPr>
+                <w:noProof/>
+                <w:webHidden/>
+              </w:rPr>
+              <w:instrText xml:space="preserve"> PAGEREF _Toc240688917 \h </w:instrText>
+            </w:r>
+            <w:r>
+              <w:rPr>
+                <w:noProof/>
+                <w:webHidden/>
+              </w:rPr>
+            </w:r>
+            <w:r>
+              <w:rPr>
+                <w:noProof/>
+                <w:webHidden/>
+              </w:rPr>
+              <w:fldChar w:fldCharType="separate"/>
+            </w:r>
+            <w:r>
+              <w:rPr>
+                <w:noProof/>
+                <w:webHidden/>
+              </w:rPr>
+              <w:t>4</w:t>
+            </w:r>
+            <w:r>
+              <w:rPr>
+                <w:noProof/>
+                <w:webHidden/>
+              </w:rPr>
+              <w:fldChar w:fldCharType="end"/>
+            </w:r>
+          </w:hyperlink>
+        </w:p>
+        <w:p>
+          <w:pPr>
+            <w:pStyle w:val="TOC2"/>
+            <w:tabs>
+              <w:tab w:val="left" w:pos="880"/>
+              <w:tab w:val="right" w:leader="dot" w:pos="9350"/>
+            </w:tabs>
+            <w:rPr>
+              <w:noProof/>
+            </w:rPr>
+          </w:pPr>
+          <w:hyperlink w:anchor="_Toc240688918" w:history="1">
+            <w:r>
+              <w:rPr>
+                <w:rStyle w:val="Hyperlink"/>
+                <w:noProof/>
+              </w:rPr>
+              <w:t xml:space="preserve">1.3 </w:t>
+            </w:r>
+            <w:r>
+              <w:rPr>
+                <w:noProof/>
+              </w:rPr>
+              <w:tab/>
+            </w:r>
+            <w:r>
+              <w:rPr>
+                <w:rStyle w:val="Hyperlink"/>
+                <w:noProof/>
+              </w:rPr>
+              <w:t>Business Risks</w:t>
+            </w:r>
+            <w:r>
+              <w:rPr>
+                <w:noProof/>
+                <w:webHidden/>
+              </w:rPr>
+              <w:tab/>
+            </w:r>
+            <w:r>
+              <w:rPr>
+                <w:noProof/>
+                <w:webHidden/>
+              </w:rPr>
+              <w:fldChar w:fldCharType="begin"/>
+            </w:r>
+            <w:r>
+              <w:rPr>
+                <w:noProof/>
+                <w:webHidden/>
+              </w:rPr>
+              <w:instrText xml:space="preserve"> PAGEREF _Toc240688918 \h </w:instrText>
+            </w:r>
+            <w:r>
+              <w:rPr>
+                <w:noProof/>
+                <w:webHidden/>
+              </w:rPr>
+            </w:r>
+            <w:r>
+              <w:rPr>
+                <w:noProof/>
+                <w:webHidden/>
+              </w:rPr>
+              <w:fldChar w:fldCharType="separate"/>
+            </w:r>
+            <w:r>
+              <w:rPr>
+                <w:noProof/>
+                <w:webHidden/>
+              </w:rPr>
+              <w:t>4</w:t>
+            </w:r>
+            <w:r>
+              <w:rPr>
+                <w:noProof/>
+                <w:webHidden/>
+              </w:rPr>
+              <w:fldChar w:fldCharType="end"/>
+            </w:r>
+          </w:hyperlink>
+        </w:p>
+        <w:p>
+          <w:pPr>
+            <w:pStyle w:val="TOC1"/>
+            <w:tabs>
+              <w:tab w:val="left" w:pos="440"/>
+              <w:tab w:val="right" w:leader="dot" w:pos="9350"/>
+            </w:tabs>
+            <w:rPr>
+              <w:noProof/>
+            </w:rPr>
+          </w:pPr>
+          <w:hyperlink w:anchor="_Toc240688919" w:history="1">
+            <w:r>
+              <w:rPr>
+                <w:rStyle w:val="Hyperlink"/>
+                <w:noProof/>
+              </w:rPr>
+              <w:t xml:space="preserve">2. </w:t>
+            </w:r>
+            <w:r>
+              <w:rPr>
+                <w:noProof/>
+              </w:rPr>
+              <w:tab/>
+            </w:r>
+            <w:r>
+              <w:rPr>
+                <w:rStyle w:val="Hyperlink"/>
+                <w:noProof/>
+              </w:rPr>
+              <w:t>Vision of the Solution</w:t>
+            </w:r>
+            <w:r>
+              <w:rPr>
+                <w:noProof/>
+                <w:webHidden/>
+              </w:rPr>
+              <w:tab/>
+            </w:r>
+            <w:r>
+              <w:rPr>
+                <w:noProof/>
+                <w:webHidden/>
+              </w:rPr>
+              <w:fldChar w:fldCharType="begin"/>
+            </w:r>
+            <w:r>
+              <w:rPr>
+                <w:noProof/>
+                <w:webHidden/>
+              </w:rPr>
+              <w:instrText xml:space="preserve"> PAGEREF _Toc240688919 \h </w:instrText>
+            </w:r>
+            <w:r>
+              <w:rPr>
+                <w:noProof/>
+                <w:webHidden/>
+              </w:rPr>
+            </w:r>
+            <w:r>
+              <w:rPr>
+                <w:noProof/>
+                <w:webHidden/>
+              </w:rPr>
+              <w:fldChar w:fldCharType="separate"/>
+            </w:r>
+            <w:r>
+              <w:rPr>
+                <w:noProof/>
+                <w:webHidden/>
+              </w:rPr>
+              <w:t>4</w:t>
+            </w:r>
+            <w:r>
+              <w:rPr>
+                <w:noProof/>
+                <w:webHidden/>
+              </w:rPr>
+              <w:fldChar w:fldCharType="end"/>
+            </w:r>
+          </w:hyperlink>
+        </w:p>
+        <w:p>
+          <w:pPr>
+            <w:pStyle w:val="TOC2"/>
+            <w:tabs>
+              <w:tab w:val="left" w:pos="880"/>
+              <w:tab w:val="right" w:leader="dot" w:pos="9350"/>
+            </w:tabs>
+            <w:rPr>
+              <w:noProof/>
+            </w:rPr>
+          </w:pPr>
+          <w:hyperlink w:anchor="_Toc240688920" w:history="1">
+            <w:r>
+              <w:rPr>
+                <w:rStyle w:val="Hyperlink"/>
+                <w:noProof/>
+              </w:rPr>
+              <w:t xml:space="preserve">2.1 </w:t>
+            </w:r>
+            <w:r>
+              <w:rPr>
+                <w:noProof/>
+              </w:rPr>
+              <w:tab/>
+            </w:r>
+            <w:r>
+              <w:rPr>
+                <w:rStyle w:val="Hyperlink"/>
+                <w:noProof/>
+              </w:rPr>
+              <w:t>Vision Statement</w:t>
+            </w:r>
+            <w:r>
+              <w:rPr>
+                <w:noProof/>
+                <w:webHidden/>
+              </w:rPr>
+              <w:tab/>
+            </w:r>
+            <w:r>
+              <w:rPr>
+                <w:noProof/>
+                <w:webHidden/>
+              </w:rPr>
+              <w:fldChar w:fldCharType="begin"/>
+            </w:r>
+            <w:r>
+              <w:rPr>
+                <w:noProof/>
+                <w:webHidden/>
+              </w:rPr>
+              <w:instrText xml:space="preserve"> PAGEREF _Toc240688920 \h </w:instrText>
+            </w:r>
+            <w:r>
+              <w:rPr>
+                <w:noProof/>
+                <w:webHidden/>
+              </w:rPr>
+            </w:r>
+            <w:r>
+              <w:rPr>
+                <w:noProof/>
+                <w:webHidden/>
+              </w:rPr>
+              <w:fldChar w:fldCharType="separate"/>
+            </w:r>
+            <w:r>
+              <w:rPr>
+                <w:noProof/>
+                <w:webHidden/>
+              </w:rPr>
+              <w:t>4</w:t>
+            </w:r>
+            <w:r>
+              <w:rPr>
+                <w:noProof/>
+                <w:webHidden/>
+              </w:rPr>
+              <w:fldChar w:fldCharType="end"/>
+            </w:r>
+          </w:hyperlink>
+        </w:p>
+        <w:p>
+          <w:pPr>
+            <w:pStyle w:val="TOC2"/>
+            <w:tabs>
+              <w:tab w:val="left" w:pos="880"/>
+              <w:tab w:val="right" w:leader="dot" w:pos="9350"/>
+            </w:tabs>
+            <w:rPr>
+              <w:noProof/>
+            </w:rPr>
+          </w:pPr>
+          <w:hyperlink w:anchor="_Toc240688921" w:history="1">
+            <w:r>
+              <w:rPr>
+                <w:rStyle w:val="Hyperlink"/>
+                <w:noProof/>
+              </w:rPr>
+              <w:t>2.2</w:t>
+            </w:r>
+            <w:r>
+              <w:rPr>
+                <w:noProof/>
+              </w:rPr>
+              <w:tab/>
+            </w:r>
+            <w:r>
+              <w:rPr>
+                <w:rStyle w:val="Hyperlink"/>
+                <w:noProof/>
+              </w:rPr>
+              <w:t>Major Features</w:t>
+            </w:r>
+            <w:r>
+              <w:rPr>
+                <w:noProof/>
+                <w:webHidden/>
+              </w:rPr>
+              <w:tab/>
+            </w:r>
+            <w:r>
+              <w:rPr>
+                <w:noProof/>
+                <w:webHidden/>
+              </w:rPr>
+              <w:fldChar w:fldCharType="begin"/>
+            </w:r>
+            <w:r>
+              <w:rPr>
+                <w:noProof/>
+                <w:webHidden/>
+              </w:rPr>
+              <w:instrText xml:space="preserve"> PAGEREF _Toc240688921 \h </w:instrText>
+            </w:r>
+            <w:r>
+              <w:rPr>
+                <w:noProof/>
+                <w:webHidden/>
+              </w:rPr>
+            </w:r>
+            <w:r>
+              <w:rPr>
+                <w:noProof/>
+                <w:webHidden/>
+              </w:rPr>
+              <w:fldChar w:fldCharType="separate"/>
+            </w:r>
+            <w:r>
+              <w:rPr>
+                <w:noProof/>
+                <w:webHidden/>
+              </w:rPr>
+              <w:t>4</w:t>
+            </w:r>
+            <w:r>
+              <w:rPr>
+                <w:noProof/>
+                <w:webHidden/>
+              </w:rPr>
+              <w:fldChar w:fldCharType="end"/>
+            </w:r>
+          </w:hyperlink>
+        </w:p>
+        <w:p>
+          <w:pPr>
+            <w:pStyle w:val="TOC2"/>
+            <w:tabs>
+              <w:tab w:val="left" w:pos="880"/>
+              <w:tab w:val="right" w:leader="dot" w:pos="9350"/>
+            </w:tabs>
+            <w:rPr>
+              <w:noProof/>
+            </w:rPr>
+          </w:pPr>
+          <w:hyperlink w:anchor="_Toc240688922" w:history="1">
+            <w:r>
+              <w:rPr>
+                <w:rStyle w:val="Hyperlink"/>
+                <w:noProof/>
+              </w:rPr>
+              <w:t>2.3</w:t>
+            </w:r>
+            <w:r>
+              <w:rPr>
+                <w:noProof/>
+              </w:rPr>
+              <w:tab/>
+            </w:r>
+            <w:r>
+              <w:rPr>
+                <w:rStyle w:val="Hyperlink"/>
+                <w:noProof/>
+              </w:rPr>
+              <w:t>Assumptions and Dependencies</w:t>
+            </w:r>
+            <w:r>
+              <w:rPr>
+                <w:noProof/>
+                <w:webHidden/>
+              </w:rPr>
+              <w:tab/>
+            </w:r>
+            <w:r>
+              <w:rPr>
+                <w:noProof/>
+                <w:webHidden/>
+              </w:rPr>
+              <w:fldChar w:fldCharType="begin"/>
+            </w:r>
+            <w:r>
+              <w:rPr>
+                <w:noProof/>
+                <w:webHidden/>
+              </w:rPr>
+              <w:instrText xml:space="preserve"> PAGEREF _Toc240688922 \h </w:instrText>
+            </w:r>
+            <w:r>
+              <w:rPr>
+                <w:noProof/>
+                <w:webHidden/>
+              </w:rPr>
+            </w:r>
+            <w:r>
+              <w:rPr>
+                <w:noProof/>
+                <w:webHidden/>
+              </w:rPr>
+              <w:fldChar w:fldCharType="separate"/>
+            </w:r>
+            <w:r>
+              <w:rPr>
+                <w:noProof/>
+                <w:webHidden/>
+              </w:rPr>
+              <w:t>5</w:t>
+            </w:r>
+            <w:r>
+              <w:rPr>
+                <w:noProof/>
+                <w:webHidden/>
+              </w:rPr>
+              <w:fldChar w:fldCharType="end"/>
+            </w:r>
+          </w:hyperlink>
+        </w:p>
+        <w:p>
+          <w:r>
+            <w:fldChar w:fldCharType="end"/>
+          </w:r>
+        </w:p>
+      </w:sdtContent>
+    </w:sdt>
     <w:p/>
     <w:p>
       <w:pPr>
         <w:pStyle w:val="Heading1"/>
       </w:pPr>
+      <w:bookmarkStart w:id="8" w:name="_Toc240688914"/>
       <w:r>
         <w:t>Revision History</w:t>
       </w:r>
+      <w:bookmarkEnd w:id="8"/>
     </w:p>
     <w:tbl>
       <w:tblPr>
@@ -286,170 +1003,179 @@
       <w:pPr>
         <w:pStyle w:val="Heading1"/>
       </w:pPr>
+      <w:bookmarkStart w:id="9" w:name="_Toc240688915"/>
+      <w:r>
+        <w:t>1.</w:t>
+      </w:r>
+      <w:r>
+        <w:tab/>
+      </w:r>
+      <w:r>
+        <w:t>Business Requirements</w:t>
+      </w:r>
+      <w:bookmarkEnd w:id="9"/>
+    </w:p>
+    <w:p>
+      <w:pPr>
+        <w:pStyle w:val="Heading2"/>
+      </w:pPr>
+      <w:bookmarkStart w:id="10" w:name="_Toc240688916"/>
+      <w:r>
+        <w:t xml:space="preserve">1.1 </w:t>
+      </w:r>
+      <w:r>
+        <w:tab/>
+      </w:r>
+      <w:r>
+        <w:t>Background</w:t>
+      </w:r>
+      <w:bookmarkEnd w:id="10"/>
+    </w:p>
+    <w:p/>
+    <w:p>
+      <w:pPr>
+        <w:jc w:val="both"/>
+      </w:pPr>
+      <w:r>
+        <w:t>Instant messaging (IM) is one of the mainstays of a digital world</w:t>
+      </w:r>
+      <w:r>
+        <w:t>; it is a service that allows users to hold a conversation in real time over the internet through written text</w:t>
+      </w:r>
+      <w:r>
+        <w:t xml:space="preserve"> wi</w:t>
+      </w:r>
+      <w:r>
+        <w:t>th members of their own personal list of contacts</w:t>
+      </w:r>
+      <w:r>
+        <w:t xml:space="preserve">.  </w:t>
+      </w:r>
+      <w:r>
+        <w:t xml:space="preserve">Often </w:t>
+      </w:r>
+      <w:r>
+        <w:t xml:space="preserve">a user of instant messaging services finds themselves </w:t>
+      </w:r>
+      <w:r>
+        <w:t>connected to the service as soo</w:t>
+      </w:r>
+      <w:r>
+        <w:t>n as their computer is turned on.  Communication also leaves a paper trail, an invaluable service for any enterprise to leverage.</w:t>
+      </w:r>
+      <w:r>
+        <w:t xml:space="preserve">  </w:t>
+      </w:r>
+      <w:r>
+        <w:t xml:space="preserve">Most services that provide these clients also allow users to create chat rooms where multiple users can talk to each other at once.  </w:t>
+      </w:r>
+      <w:r>
+        <w:t>However this service becomes less use</w:t>
+      </w:r>
+      <w:r>
+        <w:t xml:space="preserve">ful when the user is not online, since there is no way </w:t>
+      </w:r>
+      <w:r>
+        <w:t>for the message to be delivered (though this is still analogous to a conversation).</w:t>
+      </w:r>
+      <w:r>
+        <w:t xml:space="preserve">  This leaves friends </w:t>
+      </w:r>
+      <w:r>
+        <w:t>of those users who aren’t always on their clients infuriatingly difficult to reach.</w:t>
+      </w:r>
+      <w:r>
+        <w:t xml:space="preserve">  Instant messaging is also difficult for productivity uses; there are generally no specific tools to help describe a process</w:t>
+      </w:r>
+      <w:r>
+        <w:t xml:space="preserve"> other than conversation</w:t>
+      </w:r>
+      <w:r>
+        <w:t>.  This is especially infuriating for writing down a plan that requires more than a single line.</w:t>
+      </w:r>
+    </w:p>
+    <w:p>
+      <w:pPr>
+        <w:jc w:val="both"/>
+      </w:pPr>
+      <w:r>
+        <w:t xml:space="preserve">On the opposite end of the spectrum lies the whiteboard.  A whiteboard is one of the most useful items for a student.  There are two uses in particular a whiteboard is useful for.  First </w:t>
+      </w:r>
+      <w:r>
+        <w:t xml:space="preserve">the whiteboard serves </w:t>
+      </w:r>
+      <w:r>
+        <w:t xml:space="preserve">as </w:t>
+      </w:r>
+      <w:r>
+        <w:t xml:space="preserve">a medium for leaving </w:t>
+      </w:r>
+      <w:r>
+        <w:t>a message on a person’s door or nearby wall (where these smaller whiteboards are usually hung).</w:t>
+      </w:r>
+      <w:r>
+        <w:t xml:space="preserve">  Second, whiteboards act as a gathering point for students finishing their homework.  The whiteboards act as an effective teaching tool and </w:t>
+      </w:r>
+      <w:r>
+        <w:t xml:space="preserve">as a place where critiquing solutions can take place.  </w:t>
+      </w:r>
+      <w:r>
+        <w:t>However whiteboards tend</w:t>
+      </w:r>
+      <w:r>
+        <w:t xml:space="preserve"> to be difficult to move around and</w:t>
+      </w:r>
+      <w:r>
+        <w:t xml:space="preserve"> rooms with whiteboards generally tend to be the first rooms co-opt</w:t>
+      </w:r>
+      <w:r>
+        <w:t>ed by students.</w:t>
+      </w:r>
+    </w:p>
+    <w:p>
+      <w:pPr>
+        <w:jc w:val="both"/>
+      </w:pPr>
+      <w:r>
+        <w:t xml:space="preserve">It is no surprise then that one of the most common types of projects in the Software Engineering class at Case is whiteboard software.  An electronic whiteboard would be solve one of the largest problems for </w:t>
+      </w:r>
       <w:r>
         <w:lastRenderedPageBreak/>
-        <w:t>1.</w:t>
+        <w:t xml:space="preserve">students, namely that whiteboards are a scarce and precious resource.  </w:t>
+      </w:r>
+      <w:r>
+        <w:t>However the whiteboard software generally only fulfills the latter nee</w:t>
+      </w:r>
+      <w:r>
+        <w:t xml:space="preserve">d and this software also requires the download of yet </w:t>
+      </w:r>
+      <w:r>
+        <w:t xml:space="preserve">another application that would generally see little use outside of group homework time.  If the whiteboard and instant messaging client could be combined, it would provide the best of both worlds: the ability to have real time conversations with a person when he is online, leave messages on his whiteboard when he is offline, and </w:t>
+      </w:r>
+      <w:r>
+        <w:t>create chat rooms with whiteboard collaboration functionality.</w:t>
+      </w:r>
+    </w:p>
+    <w:p>
+      <w:pPr>
+        <w:jc w:val="both"/>
+      </w:pPr>
+    </w:p>
+    <w:p>
+      <w:pPr>
+        <w:pStyle w:val="Heading2"/>
+      </w:pPr>
+      <w:bookmarkStart w:id="11" w:name="_Toc240688917"/>
+      <w:r>
+        <w:t xml:space="preserve">1.2 </w:t>
       </w:r>
       <w:r>
         <w:tab/>
       </w:r>
       <w:r>
-        <w:t>Business Requirements</w:t>
-      </w:r>
-    </w:p>
-    <w:p>
-      <w:pPr>
-        <w:pStyle w:val="Heading2"/>
-      </w:pPr>
-      <w:r>
-        <w:t xml:space="preserve">1.1 </w:t>
-      </w:r>
-      <w:r>
-        <w:tab/>
-      </w:r>
-      <w:r>
-        <w:t>Background</w:t>
-      </w:r>
-    </w:p>
-    <w:p/>
-    <w:p>
-      <w:pPr>
-        <w:jc w:val="both"/>
-      </w:pPr>
-      <w:r>
-        <w:t>Instant messaging (IM) is one of the mainstays of a digital world</w:t>
-      </w:r>
-      <w:r>
-        <w:t>; it is a service that allows users to hold a conversation in real time over the internet through written text</w:t>
-      </w:r>
-      <w:r>
-        <w:t xml:space="preserve"> wi</w:t>
-      </w:r>
-      <w:r>
-        <w:t>th members of their own personal list of contacts</w:t>
-      </w:r>
-      <w:r>
-        <w:t xml:space="preserve">.  </w:t>
-      </w:r>
-      <w:r>
-        <w:t xml:space="preserve">Often </w:t>
-      </w:r>
-      <w:r>
-        <w:t xml:space="preserve">a user of instant messaging services finds themselves </w:t>
-      </w:r>
-      <w:r>
-        <w:t>connected to the service as soo</w:t>
-      </w:r>
-      <w:r>
-        <w:t>n as their computer is turned on.  Communication also leaves a paper trail, an invaluable service for any enterprise to leverage.</w:t>
-      </w:r>
-      <w:r>
-        <w:t xml:space="preserve">  </w:t>
-      </w:r>
-      <w:r>
-        <w:t xml:space="preserve">Most services that provide these clients also allow users to create chat rooms where multiple users can talk to each other at once.  </w:t>
-      </w:r>
-      <w:r>
-        <w:t>However this service becomes less use</w:t>
-      </w:r>
-      <w:r>
-        <w:t xml:space="preserve">ful when the user is not online, since there is no way </w:t>
-      </w:r>
-      <w:r>
-        <w:t>for the message to be delivered (though this is still analogous to a conversation).</w:t>
-      </w:r>
-      <w:r>
-        <w:t xml:space="preserve">  This leaves friends </w:t>
-      </w:r>
-      <w:r>
-        <w:t>of those users who aren’t always on their clients infuriatingly difficult to reach.</w:t>
-      </w:r>
-      <w:r>
-        <w:t xml:space="preserve">  Instant messaging is also difficult for productivity uses; there are generally no specific tools to help describe a process</w:t>
-      </w:r>
-      <w:r>
-        <w:t xml:space="preserve"> other than conversation</w:t>
-      </w:r>
-      <w:r>
-        <w:t>.  This is especially infuriating for writing down a plan that requires more than a single line.</w:t>
-      </w:r>
-    </w:p>
-    <w:p>
-      <w:pPr>
-        <w:jc w:val="both"/>
-      </w:pPr>
-      <w:r>
-        <w:t xml:space="preserve">On the opposite end of the spectrum lies the whiteboard.  A whiteboard is one of the most useful items for a student.  There are two uses in particular a whiteboard is useful for.  First </w:t>
-      </w:r>
-      <w:r>
-        <w:t xml:space="preserve">the whiteboard serves </w:t>
-      </w:r>
-      <w:r>
-        <w:t xml:space="preserve">as </w:t>
-      </w:r>
-      <w:r>
-        <w:t xml:space="preserve">a medium for leaving </w:t>
-      </w:r>
-      <w:r>
-        <w:t>a message on a person’s door or nearby wall (where these smaller whiteboards are usually hung).</w:t>
-      </w:r>
-      <w:r>
-        <w:t xml:space="preserve">  Second, whiteboards act as a gathering point for students finishing their homework.  The whiteboards act as an effective teaching tool and </w:t>
-      </w:r>
-      <w:r>
-        <w:t xml:space="preserve">as a place where critiquing solutions can take place.  </w:t>
-      </w:r>
-      <w:r>
-        <w:t>However whiteboards tend</w:t>
-      </w:r>
-      <w:r>
-        <w:t xml:space="preserve"> to be difficult to move around and</w:t>
-      </w:r>
-      <w:r>
-        <w:t xml:space="preserve"> rooms with whiteboards generally tend to be the first rooms co-opt</w:t>
-      </w:r>
-      <w:r>
-        <w:t>ed by students.</w:t>
-      </w:r>
-    </w:p>
-    <w:p>
-      <w:pPr>
-        <w:jc w:val="both"/>
-      </w:pPr>
-      <w:r>
-        <w:t xml:space="preserve">It is no surprise then that one of the most common types of projects in the Software Engineering class at Case is whiteboard software.  An electronic whiteboard would be solve one of the largest problems for students, namely that whiteboards are a scarce and precious resource.  </w:t>
-      </w:r>
-      <w:r>
-        <w:t>However the whiteboard software generally only fulfills the latter nee</w:t>
-      </w:r>
-      <w:r>
-        <w:t xml:space="preserve">d and this software also requires the download of yet </w:t>
-      </w:r>
-      <w:r>
-        <w:t xml:space="preserve">another application that would generally see little use outside of group homework time.  If the whiteboard and instant messaging client could be combined, it would provide the best of both worlds: the ability to have real time conversations with a person when he is online, leave messages on his whiteboard when he is offline, and </w:t>
-      </w:r>
-      <w:r>
-        <w:t>create chat rooms with whiteboard collaboration functionality.</w:t>
-      </w:r>
-    </w:p>
-    <w:p>
-      <w:pPr>
-        <w:jc w:val="both"/>
-      </w:pPr>
-    </w:p>
-    <w:p>
-      <w:pPr>
-        <w:pStyle w:val="Heading2"/>
-      </w:pPr>
-      <w:r>
-        <w:t xml:space="preserve">1.2 </w:t>
-      </w:r>
-      <w:r>
-        <w:tab/>
-      </w:r>
-      <w:r>
         <w:t>Business Objectives and Success Criteria</w:t>
       </w:r>
+      <w:bookmarkEnd w:id="11"/>
     </w:p>
     <w:p/>
     <w:p>
@@ -476,7 +1202,6 @@
     </w:p>
     <w:p>
       <w:r>
-        <w:lastRenderedPageBreak/>
         <w:t>BO-3:</w:t>
       </w:r>
       <w:r>
@@ -520,6 +1245,7 @@
       <w:pPr>
         <w:pStyle w:val="Heading2"/>
       </w:pPr>
+      <w:bookmarkStart w:id="12" w:name="_Toc240688918"/>
       <w:r>
         <w:t xml:space="preserve">1.3 </w:t>
       </w:r>
@@ -529,6 +1255,7 @@
       <w:r>
         <w:t>Business Risks</w:t>
       </w:r>
+      <w:bookmarkEnd w:id="12"/>
     </w:p>
     <w:p/>
     <w:p>
@@ -545,6 +1272,7 @@
       <w:pPr>
         <w:pStyle w:val="Heading1"/>
       </w:pPr>
+      <w:bookmarkStart w:id="13" w:name="_Toc240688919"/>
       <w:r>
         <w:t xml:space="preserve">2. </w:t>
       </w:r>
@@ -554,12 +1282,14 @@
       <w:r>
         <w:t>Vision of the Solution</w:t>
       </w:r>
+      <w:bookmarkEnd w:id="13"/>
     </w:p>
     <w:p/>
     <w:p>
       <w:pPr>
         <w:pStyle w:val="Heading2"/>
       </w:pPr>
+      <w:bookmarkStart w:id="14" w:name="_Toc240688920"/>
       <w:r>
         <w:t xml:space="preserve">2.1 </w:t>
       </w:r>
@@ -569,6 +1299,7 @@
       <w:r>
         <w:t>Vision Statement</w:t>
       </w:r>
+      <w:bookmarkEnd w:id="14"/>
     </w:p>
     <w:p/>
     <w:p>
@@ -597,6 +1328,7 @@
       <w:pPr>
         <w:pStyle w:val="Heading2"/>
       </w:pPr>
+      <w:bookmarkStart w:id="15" w:name="_Toc240688921"/>
       <w:r>
         <w:t>2.2</w:t>
       </w:r>
@@ -604,6 +1336,7 @@
         <w:tab/>
         <w:t>Major Features</w:t>
       </w:r>
+      <w:bookmarkEnd w:id="15"/>
     </w:p>
     <w:p/>
     <w:p>
@@ -678,14 +1411,15 @@
       <w:pPr>
         <w:pStyle w:val="Heading2"/>
       </w:pPr>
-      <w:r>
-        <w:lastRenderedPageBreak/>
+      <w:bookmarkStart w:id="16" w:name="_Toc240688922"/>
+      <w:r>
         <w:t>2.3</w:t>
       </w:r>
       <w:r>
         <w:tab/>
         <w:t>Assumptions and Dependencies</w:t>
       </w:r>
+      <w:bookmarkEnd w:id="16"/>
     </w:p>
     <w:p>
       <w:pPr>
@@ -1102,6 +1836,692 @@
     <w:rPrDefault>
       <w:rPr>
         <w:rFonts w:asciiTheme="minorHAnsi" w:eastAsiaTheme="minorHAnsi" w:hAnsiTheme="minorHAnsi" w:cstheme="minorBidi"/>
+        <w:sz w:val="22"/>
+        <w:szCs w:val="22"/>
+        <w:lang w:val="en-US" w:eastAsia="en-US" w:bidi="ar-SA"/>
+      </w:rPr>
+    </w:rPrDefault>
+    <w:pPrDefault>
+      <w:pPr>
+        <w:spacing w:after="200" w:line="276" w:lineRule="auto"/>
+      </w:pPr>
+    </w:pPrDefault>
+  </w:docDefaults>
+  <w:latentStyles w:defLockedState="0" w:defUIPriority="99" w:defSemiHidden="1" w:defUnhideWhenUsed="1" w:defQFormat="0" w:count="267">
+    <w:lsdException w:name="Normal" w:semiHidden="0" w:uiPriority="0" w:unhideWhenUsed="0" w:qFormat="1"/>
+    <w:lsdException w:name="heading 1" w:semiHidden="0" w:uiPriority="9" w:unhideWhenUsed="0" w:qFormat="1"/>
+    <w:lsdException w:name="heading 2" w:uiPriority="9" w:qFormat="1"/>
+    <w:lsdException w:name="heading 3" w:uiPriority="9" w:qFormat="1"/>
+    <w:lsdException w:name="heading 4" w:uiPriority="9" w:qFormat="1"/>
+    <w:lsdException w:name="heading 5" w:uiPriority="9" w:qFormat="1"/>
+    <w:lsdException w:name="heading 6" w:uiPriority="9" w:qFormat="1"/>
+    <w:lsdException w:name="heading 7" w:uiPriority="9" w:qFormat="1"/>
+    <w:lsdException w:name="heading 8" w:uiPriority="9" w:qFormat="1"/>
+    <w:lsdException w:name="heading 9" w:uiPriority="9" w:qFormat="1"/>
+    <w:lsdException w:name="toc 1" w:uiPriority="39" w:qFormat="1"/>
+    <w:lsdException w:name="toc 2" w:uiPriority="39" w:qFormat="1"/>
+    <w:lsdException w:name="toc 3" w:uiPriority="39" w:qFormat="1"/>
+    <w:lsdException w:name="toc 4" w:uiPriority="39"/>
+    <w:lsdException w:name="toc 5" w:uiPriority="39"/>
+    <w:lsdException w:name="toc 6" w:uiPriority="39"/>
+    <w:lsdException w:name="toc 7" w:uiPriority="39"/>
+    <w:lsdException w:name="toc 8" w:uiPriority="39"/>
+    <w:lsdException w:name="toc 9" w:uiPriority="39"/>
+    <w:lsdException w:name="caption" w:uiPriority="35" w:qFormat="1"/>
+    <w:lsdException w:name="Title" w:semiHidden="0" w:uiPriority="10" w:unhideWhenUsed="0" w:qFormat="1"/>
+    <w:lsdException w:name="Default Paragraph Font" w:uiPriority="1"/>
+    <w:lsdException w:name="Subtitle" w:semiHidden="0" w:uiPriority="11" w:unhideWhenUsed="0" w:qFormat="1"/>
+    <w:lsdException w:name="Strong" w:semiHidden="0" w:uiPriority="22" w:unhideWhenUsed="0" w:qFormat="1"/>
+    <w:lsdException w:name="Emphasis" w:semiHidden="0" w:uiPriority="20" w:unhideWhenUsed="0" w:qFormat="1"/>
+    <w:lsdException w:name="Table Grid" w:semiHidden="0" w:uiPriority="59" w:unhideWhenUsed="0"/>
+    <w:lsdException w:name="Placeholder Text" w:unhideWhenUsed="0"/>
+    <w:lsdException w:name="No Spacing" w:semiHidden="0" w:uiPriority="1" w:unhideWhenUsed="0" w:qFormat="1"/>
+    <w:lsdException w:name="Light Shading" w:semiHidden="0" w:uiPriority="60" w:unhideWhenUsed="0"/>
+    <w:lsdException w:name="Light List" w:semiHidden="0" w:uiPriority="61" w:unhideWhenUsed="0"/>
+    <w:lsdException w:name="Light Grid" w:semiHidden="0" w:uiPriority="62" w:unhideWhenUsed="0"/>
+    <w:lsdException w:name="Medium Shading 1" w:semiHidden="0" w:uiPriority="63" w:unhideWhenUsed="0"/>
+    <w:lsdException w:name="Medium Shading 2" w:semiHidden="0" w:uiPriority="64" w:unhideWhenUsed="0"/>
+    <w:lsdException w:name="Medium List 1" w:semiHidden="0" w:uiPriority="65" w:unhideWhenUsed="0"/>
+    <w:lsdException w:name="Medium List 2" w:semiHidden="0" w:uiPriority="66" w:unhideWhenUsed="0"/>
+    <w:lsdException w:name="Medium Grid 1" w:semiHidden="0" w:uiPriority="67" w:unhideWhenUsed="0"/>
+    <w:lsdException w:name="Medium Grid 2" w:semiHidden="0" w:uiPriority="68" w:unhideWhenUsed="0"/>
+    <w:lsdException w:name="Medium Grid 3" w:semiHidden="0" w:uiPriority="69" w:unhideWhenUsed="0"/>
+    <w:lsdException w:name="Dark List" w:semiHidden="0" w:uiPriority="70" w:unhideWhenUsed="0"/>
+    <w:lsdException w:name="Colorful Shading" w:semiHidden="0" w:uiPriority="71" w:unhideWhenUsed="0"/>
+    <w:lsdException w:name="Colorful List" w:semiHidden="0" w:uiPriority="72" w:unhideWhenUsed="0"/>
+    <w:lsdException w:name="Colorful Grid" w:semiHidden="0" w:uiPriority="73" w:unhideWhenUsed="0"/>
+    <w:lsdException w:name="Light Shading Accent 1" w:semiHidden="0" w:uiPriority="60" w:unhideWhenUsed="0"/>
+    <w:lsdException w:name="Light List Accent 1" w:semiHidden="0" w:uiPriority="61" w:unhideWhenUsed="0"/>
+    <w:lsdException w:name="Light Grid Accent 1" w:semiHidden="0" w:uiPriority="62" w:unhideWhenUsed="0"/>
+    <w:lsdException w:name="Medium Shading 1 Accent 1" w:semiHidden="0" w:uiPriority="63" w:unhideWhenUsed="0"/>
+    <w:lsdException w:name="Medium Shading 2 Accent 1" w:semiHidden="0" w:uiPriority="64" w:unhideWhenUsed="0"/>
+    <w:lsdException w:name="Medium List 1 Accent 1" w:semiHidden="0" w:uiPriority="65" w:unhideWhenUsed="0"/>
+    <w:lsdException w:name="Revision" w:unhideWhenUsed="0"/>
+    <w:lsdException w:name="List Paragraph" w:semiHidden="0" w:uiPriority="34" w:unhideWhenUsed="0" w:qFormat="1"/>
+    <w:lsdException w:name="Quote" w:semiHidden="0" w:uiPriority="29" w:unhideWhenUsed="0" w:qFormat="1"/>
+    <w:lsdException w:name="Intense Quote" w:semiHidden="0" w:uiPriority="30" w:unhideWhenUsed="0" w:qFormat="1"/>
+    <w:lsdException w:name="Medium List 2 Accent 1" w:semiHidden="0" w:uiPriority="66" w:unhideWhenUsed="0"/>
+    <w:lsdException w:name="Medium Grid 1 Accent 1" w:semiHidden="0" w:uiPriority="67" w:unhideWhenUsed="0"/>
+    <w:lsdException w:name="Medium Grid 2 Accent 1" w:semiHidden="0" w:uiPriority="68" w:unhideWhenUsed="0"/>
+    <w:lsdException w:name="Medium Grid 3 Accent 1" w:semiHidden="0" w:uiPriority="69" w:unhideWhenUsed="0"/>
+    <w:lsdException w:name="Dark List Accent 1" w:semiHidden="0" w:uiPriority="70" w:unhideWhenUsed="0"/>
+    <w:lsdException w:name="Colorful Shading Accent 1" w:semiHidden="0" w:uiPriority="71" w:unhideWhenUsed="0"/>
+    <w:lsdException w:name="Colorful List Accent 1" w:semiHidden="0" w:uiPriority="72" w:unhideWhenUsed="0"/>
+    <w:lsdException w:name="Colorful Grid Accent 1" w:semiHidden="0" w:uiPriority="73" w:unhideWhenUsed="0"/>
+    <w:lsdException w:name="Light Shading Accent 2" w:semiHidden="0" w:uiPriority="60" w:unhideWhenUsed="0"/>
+    <w:lsdException w:name="Light List Accent 2" w:semiHidden="0" w:uiPriority="61" w:unhideWhenUsed="0"/>
+    <w:lsdException w:name="Light Grid Accent 2" w:semiHidden="0" w:uiPriority="62" w:unhideWhenUsed="0"/>
+    <w:lsdException w:name="Medium Shading 1 Accent 2" w:semiHidden="0" w:uiPriority="63" w:unhideWhenUsed="0"/>
+    <w:lsdException w:name="Medium Shading 2 Accent 2" w:semiHidden="0" w:uiPriority="64" w:unhideWhenUsed="0"/>
+    <w:lsdException w:name="Medium List 1 Accent 2" w:semiHidden="0" w:uiPriority="65" w:unhideWhenUsed="0"/>
+    <w:lsdException w:name="Medium List 2 Accent 2" w:semiHidden="0" w:uiPriority="66" w:unhideWhenUsed="0"/>
+    <w:lsdException w:name="Medium Grid 1 Accent 2" w:semiHidden="0" w:uiPriority="67" w:unhideWhenUsed="0"/>
+    <w:lsdException w:name="Medium Grid 2 Accent 2" w:semiHidden="0" w:uiPriority="68" w:unhideWhenUsed="0"/>
+    <w:lsdException w:name="Medium Grid 3 Accent 2" w:semiHidden="0" w:uiPriority="69" w:unhideWhenUsed="0"/>
+    <w:lsdException w:name="Dark List Accent 2" w:semiHidden="0" w:uiPriority="70" w:unhideWhenUsed="0"/>
+    <w:lsdException w:name="Colorful Shading Accent 2" w:semiHidden="0" w:uiPriority="71" w:unhideWhenUsed="0"/>
+    <w:lsdException w:name="Colorful List Accent 2" w:semiHidden="0" w:uiPriority="72" w:unhideWhenUsed="0"/>
+    <w:lsdException w:name="Colorful Grid Accent 2" w:semiHidden="0" w:uiPriority="73" w:unhideWhenUsed="0"/>
+    <w:lsdException w:name="Light Shading Accent 3" w:semiHidden="0" w:uiPriority="60" w:unhideWhenUsed="0"/>
+    <w:lsdException w:name="Light List Accent 3" w:semiHidden="0" w:uiPriority="61" w:unhideWhenUsed="0"/>
+    <w:lsdException w:name="Light Grid Accent 3" w:semiHidden="0" w:uiPriority="62" w:unhideWhenUsed="0"/>
+    <w:lsdException w:name="Medium Shading 1 Accent 3" w:semiHidden="0" w:uiPriority="63" w:unhideWhenUsed="0"/>
+    <w:lsdException w:name="Medium Shading 2 Accent 3" w:semiHidden="0" w:uiPriority="64" w:unhideWhenUsed="0"/>
+    <w:lsdException w:name="Medium List 1 Accent 3" w:semiHidden="0" w:uiPriority="65" w:unhideWhenUsed="0"/>
+    <w:lsdException w:name="Medium List 2 Accent 3" w:semiHidden="0" w:uiPriority="66" w:unhideWhenUsed="0"/>
+    <w:lsdException w:name="Medium Grid 1 Accent 3" w:semiHidden="0" w:uiPriority="67" w:unhideWhenUsed="0"/>
+    <w:lsdException w:name="Medium Grid 2 Accent 3" w:semiHidden="0" w:uiPriority="68" w:unhideWhenUsed="0"/>
+    <w:lsdException w:name="Medium Grid 3 Accent 3" w:semiHidden="0" w:uiPriority="69" w:unhideWhenUsed="0"/>
+    <w:lsdException w:name="Dark List Accent 3" w:semiHidden="0" w:uiPriority="70" w:unhideWhenUsed="0"/>
+    <w:lsdException w:name="Colorful Shading Accent 3" w:semiHidden="0" w:uiPriority="71" w:unhideWhenUsed="0"/>
+    <w:lsdException w:name="Colorful List Accent 3" w:semiHidden="0" w:uiPriority="72" w:unhideWhenUsed="0"/>
+    <w:lsdException w:name="Colorful Grid Accent 3" w:semiHidden="0" w:uiPriority="73" w:unhideWhenUsed="0"/>
+    <w:lsdException w:name="Light Shading Accent 4" w:semiHidden="0" w:uiPriority="60" w:unhideWhenUsed="0"/>
+    <w:lsdException w:name="Light List Accent 4" w:semiHidden="0" w:uiPriority="61" w:unhideWhenUsed="0"/>
+    <w:lsdException w:name="Light Grid Accent 4" w:semiHidden="0" w:uiPriority="62" w:unhideWhenUsed="0"/>
+    <w:lsdException w:name="Medium Shading 1 Accent 4" w:semiHidden="0" w:uiPriority="63" w:unhideWhenUsed="0"/>
+    <w:lsdException w:name="Medium Shading 2 Accent 4" w:semiHidden="0" w:uiPriority="64" w:unhideWhenUsed="0"/>
+    <w:lsdException w:name="Medium List 1 Accent 4" w:semiHidden="0" w:uiPriority="65" w:unhideWhenUsed="0"/>
+    <w:lsdException w:name="Medium List 2 Accent 4" w:semiHidden="0" w:uiPriority="66" w:unhideWhenUsed="0"/>
+    <w:lsdException w:name="Medium Grid 1 Accent 4" w:semiHidden="0" w:uiPriority="67" w:unhideWhenUsed="0"/>
+    <w:lsdException w:name="Medium Grid 2 Accent 4" w:semiHidden="0" w:uiPriority="68" w:unhideWhenUsed="0"/>
+    <w:lsdException w:name="Medium Grid 3 Accent 4" w:semiHidden="0" w:uiPriority="69" w:unhideWhenUsed="0"/>
+    <w:lsdException w:name="Dark List Accent 4" w:semiHidden="0" w:uiPriority="70" w:unhideWhenUsed="0"/>
+    <w:lsdException w:name="Colorful Shading Accent 4" w:semiHidden="0" w:uiPriority="71" w:unhideWhenUsed="0"/>
+    <w:lsdException w:name="Colorful List Accent 4" w:semiHidden="0" w:uiPriority="72" w:unhideWhenUsed="0"/>
+    <w:lsdException w:name="Colorful Grid Accent 4" w:semiHidden="0" w:uiPriority="73" w:unhideWhenUsed="0"/>
+    <w:lsdException w:name="Light Shading Accent 5" w:semiHidden="0" w:uiPriority="60" w:unhideWhenUsed="0"/>
+    <w:lsdException w:name="Light List Accent 5" w:semiHidden="0" w:uiPriority="61" w:unhideWhenUsed="0"/>
+    <w:lsdException w:name="Light Grid Accent 5" w:semiHidden="0" w:uiPriority="62" w:unhideWhenUsed="0"/>
+    <w:lsdException w:name="Medium Shading 1 Accent 5" w:semiHidden="0" w:uiPriority="63" w:unhideWhenUsed="0"/>
+    <w:lsdException w:name="Medium Shading 2 Accent 5" w:semiHidden="0" w:uiPriority="64" w:unhideWhenUsed="0"/>
+    <w:lsdException w:name="Medium List 1 Accent 5" w:semiHidden="0" w:uiPriority="65" w:unhideWhenUsed="0"/>
+    <w:lsdException w:name="Medium List 2 Accent 5" w:semiHidden="0" w:uiPriority="66" w:unhideWhenUsed="0"/>
+    <w:lsdException w:name="Medium Grid 1 Accent 5" w:semiHidden="0" w:uiPriority="67" w:unhideWhenUsed="0"/>
+    <w:lsdException w:name="Medium Grid 2 Accent 5" w:semiHidden="0" w:uiPriority="68" w:unhideWhenUsed="0"/>
+    <w:lsdException w:name="Medium Grid 3 Accent 5" w:semiHidden="0" w:uiPriority="69" w:unhideWhenUsed="0"/>
+    <w:lsdException w:name="Dark List Accent 5" w:semiHidden="0" w:uiPriority="70" w:unhideWhenUsed="0"/>
+    <w:lsdException w:name="Colorful Shading Accent 5" w:semiHidden="0" w:uiPriority="71" w:unhideWhenUsed="0"/>
+    <w:lsdException w:name="Colorful List Accent 5" w:semiHidden="0" w:uiPriority="72" w:unhideWhenUsed="0"/>
+    <w:lsdException w:name="Colorful Grid Accent 5" w:semiHidden="0" w:uiPriority="73" w:unhideWhenUsed="0"/>
+    <w:lsdException w:name="Light Shading Accent 6" w:semiHidden="0" w:uiPriority="60" w:unhideWhenUsed="0"/>
+    <w:lsdException w:name="Light List Accent 6" w:semiHidden="0" w:uiPriority="61" w:unhideWhenUsed="0"/>
+    <w:lsdException w:name="Light Grid Accent 6" w:semiHidden="0" w:uiPriority="62" w:unhideWhenUsed="0"/>
+    <w:lsdException w:name="Medium Shading 1 Accent 6" w:semiHidden="0" w:uiPriority="63" w:unhideWhenUsed="0"/>
+    <w:lsdException w:name="Medium Shading 2 Accent 6" w:semiHidden="0" w:uiPriority="64" w:unhideWhenUsed="0"/>
+    <w:lsdException w:name="Medium List 1 Accent 6" w:semiHidden="0" w:uiPriority="65" w:unhideWhenUsed="0"/>
+    <w:lsdException w:name="Medium List 2 Accent 6" w:semiHidden="0" w:uiPriority="66" w:unhideWhenUsed="0"/>
+    <w:lsdException w:name="Medium Grid 1 Accent 6" w:semiHidden="0" w:uiPriority="67" w:unhideWhenUsed="0"/>
+    <w:lsdException w:name="Medium Grid 2 Accent 6" w:semiHidden="0" w:uiPriority="68" w:unhideWhenUsed="0"/>
+    <w:lsdException w:name="Medium Grid 3 Accent 6" w:semiHidden="0" w:uiPriority="69" w:unhideWhenUsed="0"/>
+    <w:lsdException w:name="Dark List Accent 6" w:semiHidden="0" w:uiPriority="70" w:unhideWhenUsed="0"/>
+    <w:lsdException w:name="Colorful Shading Accent 6" w:semiHidden="0" w:uiPriority="71" w:unhideWhenUsed="0"/>
+    <w:lsdException w:name="Colorful List Accent 6" w:semiHidden="0" w:uiPriority="72" w:unhideWhenUsed="0"/>
+    <w:lsdException w:name="Colorful Grid Accent 6" w:semiHidden="0" w:uiPriority="73" w:unhideWhenUsed="0"/>
+    <w:lsdException w:name="Subtle Emphasis" w:semiHidden="0" w:uiPriority="19" w:unhideWhenUsed="0" w:qFormat="1"/>
+    <w:lsdException w:name="Intense Emphasis" w:semiHidden="0" w:uiPriority="21" w:unhideWhenUsed="0" w:qFormat="1"/>
+    <w:lsdException w:name="Subtle Reference" w:semiHidden="0" w:uiPriority="31" w:unhideWhenUsed="0" w:qFormat="1"/>
+    <w:lsdException w:name="Intense Reference" w:semiHidden="0" w:uiPriority="32" w:unhideWhenUsed="0" w:qFormat="1"/>
+    <w:lsdException w:name="Book Title" w:semiHidden="0" w:uiPriority="33" w:unhideWhenUsed="0" w:qFormat="1"/>
+    <w:lsdException w:name="Bibliography" w:uiPriority="37"/>
+    <w:lsdException w:name="TOC Heading" w:uiPriority="39" w:qFormat="1"/>
+  </w:latentStyles>
+  <w:style w:type="paragraph" w:default="1" w:styleId="Normal">
+    <w:name w:val="Normal"/>
+    <w:qFormat/>
+    <w:rsid w:val="0003247F"/>
+  </w:style>
+  <w:style w:type="paragraph" w:styleId="Heading1">
+    <w:name w:val="heading 1"/>
+    <w:basedOn w:val="Normal"/>
+    <w:next w:val="Normal"/>
+    <w:link w:val="Heading1Char"/>
+    <w:uiPriority w:val="9"/>
+    <w:qFormat/>
+    <w:rsid w:val="009E04FE"/>
+    <w:pPr>
+      <w:keepNext/>
+      <w:keepLines/>
+      <w:spacing w:before="480" w:after="0"/>
+      <w:outlineLvl w:val="0"/>
+    </w:pPr>
+    <w:rPr>
+      <w:rFonts w:asciiTheme="majorHAnsi" w:eastAsiaTheme="majorEastAsia" w:hAnsiTheme="majorHAnsi" w:cstheme="majorBidi"/>
+      <w:b/>
+      <w:bCs/>
+      <w:color w:val="365F91" w:themeColor="accent1" w:themeShade="BF"/>
+      <w:sz w:val="28"/>
+      <w:szCs w:val="28"/>
+    </w:rPr>
+  </w:style>
+  <w:style w:type="paragraph" w:styleId="Heading2">
+    <w:name w:val="heading 2"/>
+    <w:basedOn w:val="Normal"/>
+    <w:next w:val="Normal"/>
+    <w:link w:val="Heading2Char"/>
+    <w:uiPriority w:val="9"/>
+    <w:unhideWhenUsed/>
+    <w:qFormat/>
+    <w:rsid w:val="009E04FE"/>
+    <w:pPr>
+      <w:keepNext/>
+      <w:keepLines/>
+      <w:spacing w:before="200" w:after="0"/>
+      <w:outlineLvl w:val="1"/>
+    </w:pPr>
+    <w:rPr>
+      <w:rFonts w:asciiTheme="majorHAnsi" w:eastAsiaTheme="majorEastAsia" w:hAnsiTheme="majorHAnsi" w:cstheme="majorBidi"/>
+      <w:b/>
+      <w:bCs/>
+      <w:color w:val="4F81BD" w:themeColor="accent1"/>
+      <w:sz w:val="26"/>
+      <w:szCs w:val="26"/>
+    </w:rPr>
+  </w:style>
+  <w:style w:type="paragraph" w:styleId="Heading3">
+    <w:name w:val="heading 3"/>
+    <w:basedOn w:val="Normal"/>
+    <w:next w:val="Normal"/>
+    <w:link w:val="Heading3Char"/>
+    <w:uiPriority w:val="9"/>
+    <w:unhideWhenUsed/>
+    <w:qFormat/>
+    <w:rsid w:val="009E04FE"/>
+    <w:pPr>
+      <w:keepNext/>
+      <w:keepLines/>
+      <w:spacing w:before="200" w:after="0"/>
+      <w:outlineLvl w:val="2"/>
+    </w:pPr>
+    <w:rPr>
+      <w:rFonts w:asciiTheme="majorHAnsi" w:eastAsiaTheme="majorEastAsia" w:hAnsiTheme="majorHAnsi" w:cstheme="majorBidi"/>
+      <w:b/>
+      <w:bCs/>
+      <w:color w:val="4F81BD" w:themeColor="accent1"/>
+    </w:rPr>
+  </w:style>
+  <w:style w:type="character" w:default="1" w:styleId="DefaultParagraphFont">
+    <w:name w:val="Default Paragraph Font"/>
+    <w:uiPriority w:val="1"/>
+    <w:semiHidden/>
+    <w:unhideWhenUsed/>
+  </w:style>
+  <w:style w:type="table" w:default="1" w:styleId="TableNormal">
+    <w:name w:val="Normal Table"/>
+    <w:uiPriority w:val="99"/>
+    <w:semiHidden/>
+    <w:unhideWhenUsed/>
+    <w:qFormat/>
+    <w:tblPr>
+      <w:tblInd w:w="0" w:type="dxa"/>
+      <w:tblCellMar>
+        <w:top w:w="0" w:type="dxa"/>
+        <w:left w:w="108" w:type="dxa"/>
+        <w:bottom w:w="0" w:type="dxa"/>
+        <w:right w:w="108" w:type="dxa"/>
+      </w:tblCellMar>
+    </w:tblPr>
+  </w:style>
+  <w:style w:type="numbering" w:default="1" w:styleId="NoList">
+    <w:name w:val="No List"/>
+    <w:uiPriority w:val="99"/>
+    <w:semiHidden/>
+    <w:unhideWhenUsed/>
+  </w:style>
+  <w:style w:type="paragraph" w:styleId="Title">
+    <w:name w:val="Title"/>
+    <w:basedOn w:val="Normal"/>
+    <w:next w:val="Normal"/>
+    <w:link w:val="TitleChar"/>
+    <w:uiPriority w:val="10"/>
+    <w:qFormat/>
+    <w:rsid w:val="009E04FE"/>
+    <w:pPr>
+      <w:pBdr>
+        <w:bottom w:val="single" w:sz="8" w:space="4" w:color="4F81BD" w:themeColor="accent1"/>
+      </w:pBdr>
+      <w:spacing w:after="300" w:line="240" w:lineRule="auto"/>
+      <w:contextualSpacing/>
+    </w:pPr>
+    <w:rPr>
+      <w:rFonts w:asciiTheme="majorHAnsi" w:eastAsiaTheme="majorEastAsia" w:hAnsiTheme="majorHAnsi" w:cstheme="majorBidi"/>
+      <w:color w:val="17365D" w:themeColor="text2" w:themeShade="BF"/>
+      <w:spacing w:val="5"/>
+      <w:kern w:val="28"/>
+      <w:sz w:val="52"/>
+      <w:szCs w:val="52"/>
+    </w:rPr>
+  </w:style>
+  <w:style w:type="character" w:customStyle="1" w:styleId="TitleChar">
+    <w:name w:val="Title Char"/>
+    <w:basedOn w:val="DefaultParagraphFont"/>
+    <w:link w:val="Title"/>
+    <w:uiPriority w:val="10"/>
+    <w:rsid w:val="009E04FE"/>
+    <w:rPr>
+      <w:rFonts w:asciiTheme="majorHAnsi" w:eastAsiaTheme="majorEastAsia" w:hAnsiTheme="majorHAnsi" w:cstheme="majorBidi"/>
+      <w:color w:val="17365D" w:themeColor="text2" w:themeShade="BF"/>
+      <w:spacing w:val="5"/>
+      <w:kern w:val="28"/>
+      <w:sz w:val="52"/>
+      <w:szCs w:val="52"/>
+    </w:rPr>
+  </w:style>
+  <w:style w:type="character" w:customStyle="1" w:styleId="Heading1Char">
+    <w:name w:val="Heading 1 Char"/>
+    <w:basedOn w:val="DefaultParagraphFont"/>
+    <w:link w:val="Heading1"/>
+    <w:uiPriority w:val="9"/>
+    <w:rsid w:val="009E04FE"/>
+    <w:rPr>
+      <w:rFonts w:asciiTheme="majorHAnsi" w:eastAsiaTheme="majorEastAsia" w:hAnsiTheme="majorHAnsi" w:cstheme="majorBidi"/>
+      <w:b/>
+      <w:bCs/>
+      <w:color w:val="365F91" w:themeColor="accent1" w:themeShade="BF"/>
+      <w:sz w:val="28"/>
+      <w:szCs w:val="28"/>
+    </w:rPr>
+  </w:style>
+  <w:style w:type="character" w:customStyle="1" w:styleId="Heading2Char">
+    <w:name w:val="Heading 2 Char"/>
+    <w:basedOn w:val="DefaultParagraphFont"/>
+    <w:link w:val="Heading2"/>
+    <w:uiPriority w:val="9"/>
+    <w:rsid w:val="009E04FE"/>
+    <w:rPr>
+      <w:rFonts w:asciiTheme="majorHAnsi" w:eastAsiaTheme="majorEastAsia" w:hAnsiTheme="majorHAnsi" w:cstheme="majorBidi"/>
+      <w:b/>
+      <w:bCs/>
+      <w:color w:val="4F81BD" w:themeColor="accent1"/>
+      <w:sz w:val="26"/>
+      <w:szCs w:val="26"/>
+    </w:rPr>
+  </w:style>
+  <w:style w:type="character" w:customStyle="1" w:styleId="Heading3Char">
+    <w:name w:val="Heading 3 Char"/>
+    <w:basedOn w:val="DefaultParagraphFont"/>
+    <w:link w:val="Heading3"/>
+    <w:uiPriority w:val="9"/>
+    <w:rsid w:val="009E04FE"/>
+    <w:rPr>
+      <w:rFonts w:asciiTheme="majorHAnsi" w:eastAsiaTheme="majorEastAsia" w:hAnsiTheme="majorHAnsi" w:cstheme="majorBidi"/>
+      <w:b/>
+      <w:bCs/>
+      <w:color w:val="4F81BD" w:themeColor="accent1"/>
+    </w:rPr>
+  </w:style>
+  <w:style w:type="table" w:styleId="TableGrid">
+    <w:name w:val="Table Grid"/>
+    <w:basedOn w:val="TableNormal"/>
+    <w:uiPriority w:val="59"/>
+    <w:rsid w:val="009E04FE"/>
+    <w:pPr>
+      <w:spacing w:after="0" w:line="240" w:lineRule="auto"/>
+    </w:pPr>
+    <w:tblPr>
+      <w:tblInd w:w="0" w:type="dxa"/>
+      <w:tblBorders>
+        <w:top w:val="single" w:sz="4" w:space="0" w:color="000000" w:themeColor="text1"/>
+        <w:left w:val="single" w:sz="4" w:space="0" w:color="000000" w:themeColor="text1"/>
+        <w:bottom w:val="single" w:sz="4" w:space="0" w:color="000000" w:themeColor="text1"/>
+        <w:right w:val="single" w:sz="4" w:space="0" w:color="000000" w:themeColor="text1"/>
+        <w:insideH w:val="single" w:sz="4" w:space="0" w:color="000000" w:themeColor="text1"/>
+        <w:insideV w:val="single" w:sz="4" w:space="0" w:color="000000" w:themeColor="text1"/>
+      </w:tblBorders>
+      <w:tblCellMar>
+        <w:top w:w="0" w:type="dxa"/>
+        <w:left w:w="108" w:type="dxa"/>
+        <w:bottom w:w="0" w:type="dxa"/>
+        <w:right w:w="108" w:type="dxa"/>
+      </w:tblCellMar>
+    </w:tblPr>
+  </w:style>
+  <w:style w:type="table" w:styleId="LightShading">
+    <w:name w:val="Light Shading"/>
+    <w:basedOn w:val="TableNormal"/>
+    <w:uiPriority w:val="60"/>
+    <w:rsid w:val="009E04FE"/>
+    <w:pPr>
+      <w:spacing w:after="0" w:line="240" w:lineRule="auto"/>
+    </w:pPr>
+    <w:rPr>
+      <w:color w:val="000000" w:themeColor="text1" w:themeShade="BF"/>
+    </w:rPr>
+    <w:tblPr>
+      <w:tblStyleRowBandSize w:val="1"/>
+      <w:tblStyleColBandSize w:val="1"/>
+      <w:tblInd w:w="0" w:type="dxa"/>
+      <w:tblBorders>
+        <w:top w:val="single" w:sz="8" w:space="0" w:color="000000" w:themeColor="text1"/>
+        <w:bottom w:val="single" w:sz="8" w:space="0" w:color="000000" w:themeColor="text1"/>
+      </w:tblBorders>
+      <w:tblCellMar>
+        <w:top w:w="0" w:type="dxa"/>
+        <w:left w:w="108" w:type="dxa"/>
+        <w:bottom w:w="0" w:type="dxa"/>
+        <w:right w:w="108" w:type="dxa"/>
+      </w:tblCellMar>
+    </w:tblPr>
+    <w:tblStylePr w:type="firstRow">
+      <w:pPr>
+        <w:spacing w:before="0" w:after="0" w:line="240" w:lineRule="auto"/>
+      </w:pPr>
+      <w:rPr>
+        <w:b/>
+        <w:bCs/>
+      </w:rPr>
+      <w:tblPr/>
+      <w:tcPr>
+        <w:tcBorders>
+          <w:top w:val="single" w:sz="8" w:space="0" w:color="000000" w:themeColor="text1"/>
+          <w:left w:val="nil"/>
+          <w:bottom w:val="single" w:sz="8" w:space="0" w:color="000000" w:themeColor="text1"/>
+          <w:right w:val="nil"/>
+          <w:insideH w:val="nil"/>
+          <w:insideV w:val="nil"/>
+        </w:tcBorders>
+      </w:tcPr>
+    </w:tblStylePr>
+    <w:tblStylePr w:type="lastRow">
+      <w:pPr>
+        <w:spacing w:before="0" w:after="0" w:line="240" w:lineRule="auto"/>
+      </w:pPr>
+      <w:rPr>
+        <w:b/>
+        <w:bCs/>
+      </w:rPr>
+      <w:tblPr/>
+      <w:tcPr>
+        <w:tcBorders>
+          <w:top w:val="single" w:sz="8" w:space="0" w:color="000000" w:themeColor="text1"/>
+          <w:left w:val="nil"/>
+          <w:bottom w:val="single" w:sz="8" w:space="0" w:color="000000" w:themeColor="text1"/>
+          <w:right w:val="nil"/>
+          <w:insideH w:val="nil"/>
+          <w:insideV w:val="nil"/>
+        </w:tcBorders>
+      </w:tcPr>
+    </w:tblStylePr>
+    <w:tblStylePr w:type="firstCol">
+      <w:rPr>
+        <w:b/>
+        <w:bCs/>
+      </w:rPr>
+    </w:tblStylePr>
+    <w:tblStylePr w:type="lastCol">
+      <w:rPr>
+        <w:b/>
+        <w:bCs/>
+      </w:rPr>
+    </w:tblStylePr>
+    <w:tblStylePr w:type="band1Vert">
+      <w:tblPr/>
+      <w:tcPr>
+        <w:tcBorders>
+          <w:left w:val="nil"/>
+          <w:right w:val="nil"/>
+          <w:insideH w:val="nil"/>
+          <w:insideV w:val="nil"/>
+        </w:tcBorders>
+        <w:shd w:val="clear" w:color="auto" w:fill="C0C0C0" w:themeFill="text1" w:themeFillTint="3F"/>
+      </w:tcPr>
+    </w:tblStylePr>
+    <w:tblStylePr w:type="band1Horz">
+      <w:tblPr/>
+      <w:tcPr>
+        <w:tcBorders>
+          <w:left w:val="nil"/>
+          <w:right w:val="nil"/>
+          <w:insideH w:val="nil"/>
+          <w:insideV w:val="nil"/>
+        </w:tcBorders>
+        <w:shd w:val="clear" w:color="auto" w:fill="C0C0C0" w:themeFill="text1" w:themeFillTint="3F"/>
+      </w:tcPr>
+    </w:tblStylePr>
+  </w:style>
+  <w:style w:type="paragraph" w:styleId="Subtitle">
+    <w:name w:val="Subtitle"/>
+    <w:basedOn w:val="Normal"/>
+    <w:next w:val="Normal"/>
+    <w:link w:val="SubtitleChar"/>
+    <w:uiPriority w:val="11"/>
+    <w:qFormat/>
+    <w:rsid w:val="00DB2BCB"/>
+    <w:pPr>
+      <w:numPr>
+        <w:ilvl w:val="1"/>
+      </w:numPr>
+    </w:pPr>
+    <w:rPr>
+      <w:rFonts w:asciiTheme="majorHAnsi" w:eastAsiaTheme="majorEastAsia" w:hAnsiTheme="majorHAnsi" w:cstheme="majorBidi"/>
+      <w:i/>
+      <w:iCs/>
+      <w:color w:val="4F81BD" w:themeColor="accent1"/>
+      <w:spacing w:val="15"/>
+      <w:sz w:val="24"/>
+      <w:szCs w:val="24"/>
+    </w:rPr>
+  </w:style>
+  <w:style w:type="character" w:customStyle="1" w:styleId="SubtitleChar">
+    <w:name w:val="Subtitle Char"/>
+    <w:basedOn w:val="DefaultParagraphFont"/>
+    <w:link w:val="Subtitle"/>
+    <w:uiPriority w:val="11"/>
+    <w:rsid w:val="00DB2BCB"/>
+    <w:rPr>
+      <w:rFonts w:asciiTheme="majorHAnsi" w:eastAsiaTheme="majorEastAsia" w:hAnsiTheme="majorHAnsi" w:cstheme="majorBidi"/>
+      <w:i/>
+      <w:iCs/>
+      <w:color w:val="4F81BD" w:themeColor="accent1"/>
+      <w:spacing w:val="15"/>
+      <w:sz w:val="24"/>
+      <w:szCs w:val="24"/>
+    </w:rPr>
+  </w:style>
+  <w:style w:type="paragraph" w:styleId="TOCHeading">
+    <w:name w:val="TOC Heading"/>
+    <w:basedOn w:val="Heading1"/>
+    <w:next w:val="Normal"/>
+    <w:uiPriority w:val="39"/>
+    <w:unhideWhenUsed/>
+    <w:qFormat/>
+    <w:rsid w:val="0093603A"/>
+    <w:pPr>
+      <w:outlineLvl w:val="9"/>
+    </w:pPr>
+  </w:style>
+  <w:style w:type="paragraph" w:styleId="TOC2">
+    <w:name w:val="toc 2"/>
+    <w:basedOn w:val="Normal"/>
+    <w:next w:val="Normal"/>
+    <w:autoRedefine/>
+    <w:uiPriority w:val="39"/>
+    <w:unhideWhenUsed/>
+    <w:qFormat/>
+    <w:rsid w:val="0093603A"/>
+    <w:pPr>
+      <w:spacing w:after="100"/>
+      <w:ind w:left="220"/>
+    </w:pPr>
+    <w:rPr>
+      <w:rFonts w:eastAsiaTheme="minorEastAsia"/>
+    </w:rPr>
+  </w:style>
+  <w:style w:type="paragraph" w:styleId="TOC1">
+    <w:name w:val="toc 1"/>
+    <w:basedOn w:val="Normal"/>
+    <w:next w:val="Normal"/>
+    <w:autoRedefine/>
+    <w:uiPriority w:val="39"/>
+    <w:unhideWhenUsed/>
+    <w:qFormat/>
+    <w:rsid w:val="0093603A"/>
+    <w:pPr>
+      <w:spacing w:after="100"/>
+    </w:pPr>
+    <w:rPr>
+      <w:rFonts w:eastAsiaTheme="minorEastAsia"/>
+    </w:rPr>
+  </w:style>
+  <w:style w:type="paragraph" w:styleId="TOC3">
+    <w:name w:val="toc 3"/>
+    <w:basedOn w:val="Normal"/>
+    <w:next w:val="Normal"/>
+    <w:autoRedefine/>
+    <w:uiPriority w:val="39"/>
+    <w:unhideWhenUsed/>
+    <w:qFormat/>
+    <w:rsid w:val="0093603A"/>
+    <w:pPr>
+      <w:spacing w:after="100"/>
+      <w:ind w:left="440"/>
+    </w:pPr>
+    <w:rPr>
+      <w:rFonts w:eastAsiaTheme="minorEastAsia"/>
+    </w:rPr>
+  </w:style>
+  <w:style w:type="paragraph" w:styleId="BalloonText">
+    <w:name w:val="Balloon Text"/>
+    <w:basedOn w:val="Normal"/>
+    <w:link w:val="BalloonTextChar"/>
+    <w:uiPriority w:val="99"/>
+    <w:semiHidden/>
+    <w:unhideWhenUsed/>
+    <w:rsid w:val="0093603A"/>
+    <w:pPr>
+      <w:spacing w:after="0" w:line="240" w:lineRule="auto"/>
+    </w:pPr>
+    <w:rPr>
+      <w:rFonts w:ascii="Tahoma" w:hAnsi="Tahoma" w:cs="Tahoma"/>
+      <w:sz w:val="16"/>
+      <w:szCs w:val="16"/>
+    </w:rPr>
+  </w:style>
+  <w:style w:type="character" w:customStyle="1" w:styleId="BalloonTextChar">
+    <w:name w:val="Balloon Text Char"/>
+    <w:basedOn w:val="DefaultParagraphFont"/>
+    <w:link w:val="BalloonText"/>
+    <w:uiPriority w:val="99"/>
+    <w:semiHidden/>
+    <w:rsid w:val="0093603A"/>
+    <w:rPr>
+      <w:rFonts w:ascii="Tahoma" w:hAnsi="Tahoma" w:cs="Tahoma"/>
+      <w:sz w:val="16"/>
+      <w:szCs w:val="16"/>
+    </w:rPr>
+  </w:style>
+  <w:style w:type="character" w:styleId="Hyperlink">
+    <w:name w:val="Hyperlink"/>
+    <w:basedOn w:val="DefaultParagraphFont"/>
+    <w:uiPriority w:val="99"/>
+    <w:unhideWhenUsed/>
+    <w:rsid w:val="0093603A"/>
+    <w:rPr>
+      <w:color w:val="0000FF" w:themeColor="hyperlink"/>
+      <w:u w:val="single"/>
+    </w:rPr>
+  </w:style>
+</w:styles>
+</file>
+
+<file path=word/glossary/document.xml><?xml version="1.0" encoding="utf-8"?>
+<w:glossaryDocument xmlns:ve="http://schemas.openxmlformats.org/markup-compatibility/2006" xmlns:o="urn:schemas-microsoft-com:office:office" xmlns:r="http://schemas.openxmlformats.org/officeDocument/2006/relationships" xmlns:m="http://schemas.openxmlformats.org/officeDocument/2006/math" xmlns:v="urn:schemas-microsoft-com:vml" xmlns:wp="http://schemas.openxmlformats.org/drawingml/2006/wordprocessingDrawing" xmlns:w10="urn:schemas-microsoft-com:office:word" xmlns:w="http://schemas.openxmlformats.org/wordprocessingml/2006/main" xmlns:wne="http://schemas.microsoft.com/office/word/2006/wordml">
+  <w:docParts/>
+</w:glossaryDocument>
+</file>
+
+<file path=word/glossary/fontTable.xml><?xml version="1.0" encoding="utf-8"?>
+<w:fonts xmlns:r="http://schemas.openxmlformats.org/officeDocument/2006/relationships" xmlns:w="http://schemas.openxmlformats.org/wordprocessingml/2006/main">
+  <w:font w:name="Times New Roman">
+    <w:panose1 w:val="02020603050405020304"/>
+    <w:charset w:val="00"/>
+    <w:family w:val="roman"/>
+    <w:pitch w:val="variable"/>
+    <w:sig w:usb0="E0002AFF" w:usb1="C0007841" w:usb2="00000009" w:usb3="00000000" w:csb0="000001FF" w:csb1="00000000"/>
+  </w:font>
+  <w:font w:name="Calibri">
+    <w:panose1 w:val="020F0502020204030204"/>
+    <w:charset w:val="00"/>
+    <w:family w:val="swiss"/>
+    <w:pitch w:val="variable"/>
+    <w:sig w:usb0="E10002FF" w:usb1="4000ACFF" w:usb2="00000009" w:usb3="00000000" w:csb0="0000019F" w:csb1="00000000"/>
+  </w:font>
+  <w:font w:name="Cambria">
+    <w:panose1 w:val="02040503050406030204"/>
+    <w:charset w:val="00"/>
+    <w:family w:val="roman"/>
+    <w:pitch w:val="variable"/>
+    <w:sig w:usb0="A00002EF" w:usb1="4000004B" w:usb2="00000000" w:usb3="00000000" w:csb0="0000019F" w:csb1="00000000"/>
+  </w:font>
+  <w:font w:name="Tahoma">
+    <w:panose1 w:val="020B0604030504040204"/>
+    <w:charset w:val="00"/>
+    <w:family w:val="swiss"/>
+    <w:pitch w:val="variable"/>
+    <w:sig w:usb0="E1002EFF" w:usb1="C000605B" w:usb2="00000029" w:usb3="00000000" w:csb0="000101FF" w:csb1="00000000"/>
+  </w:font>
+</w:fonts>
+</file>
+
+<file path=word/glossary/settings.xml><?xml version="1.0" encoding="utf-8"?>
+<w:settings xmlns:o="urn:schemas-microsoft-com:office:office" xmlns:r="http://schemas.openxmlformats.org/officeDocument/2006/relationships" xmlns:m="http://schemas.openxmlformats.org/officeDocument/2006/math" xmlns:v="urn:schemas-microsoft-com:vml" xmlns:w10="urn:schemas-microsoft-com:office:word" xmlns:w="http://schemas.openxmlformats.org/wordprocessingml/2006/main" xmlns:sl="http://schemas.openxmlformats.org/schemaLibrary/2006/main">
+  <w:view w:val="normal"/>
+  <w:defaultTabStop w:val="720"/>
+  <w:characterSpacingControl w:val="doNotCompress"/>
+  <w:compat>
+    <w:useFELayout/>
+  </w:compat>
+  <w:rsids>
+    <w:rsidRoot w:val="00137799"/>
+    <w:rsid w:val="00137799"/>
+    <w:rsid w:val="00677834"/>
+  </w:rsids>
+  <m:mathPr>
+    <m:mathFont m:val="Cambria Math"/>
+    <m:brkBin m:val="before"/>
+    <m:brkBinSub m:val="--"/>
+    <m:smallFrac m:val="off"/>
+    <m:dispDef/>
+    <m:lMargin m:val="0"/>
+    <m:rMargin m:val="0"/>
+    <m:defJc m:val="centerGroup"/>
+    <m:wrapIndent m:val="1440"/>
+    <m:intLim m:val="subSup"/>
+    <m:naryLim m:val="undOvr"/>
+  </m:mathPr>
+  <w:themeFontLang w:val="en-US"/>
+  <w:clrSchemeMapping w:bg1="light1" w:t1="dark1" w:bg2="light2" w:t2="dark2" w:accent1="accent1" w:accent2="accent2" w:accent3="accent3" w:accent4="accent4" w:accent5="accent5" w:accent6="accent6" w:hyperlink="hyperlink" w:followedHyperlink="followedHyperlink"/>
+  <w:decimalSymbol w:val="."/>
+  <w:listSeparator w:val=","/>
+</w:settings>
+</file>
+
+<file path=word/glossary/styles.xml><?xml version="1.0" encoding="utf-8"?>
+<w:styles xmlns:r="http://schemas.openxmlformats.org/officeDocument/2006/relationships" xmlns:w="http://schemas.openxmlformats.org/wordprocessingml/2006/main">
+  <w:docDefaults>
+    <w:rPrDefault>
+      <w:rPr>
+        <w:rFonts w:asciiTheme="minorHAnsi" w:eastAsiaTheme="minorEastAsia" w:hAnsiTheme="minorHAnsi" w:cstheme="minorBidi"/>
         <w:sz w:val="22"/>
         <w:szCs w:val="22"/>
         <w:lang w:val="en-US" w:eastAsia="en-US" w:bidi="ar-SA"/>
@@ -1255,76 +2675,6 @@
   <w:style w:type="paragraph" w:default="1" w:styleId="Normal">
     <w:name w:val="Normal"/>
     <w:qFormat/>
-    <w:rsid w:val="0003247F"/>
-  </w:style>
-  <w:style w:type="paragraph" w:styleId="Heading1">
-    <w:name w:val="heading 1"/>
-    <w:basedOn w:val="Normal"/>
-    <w:next w:val="Normal"/>
-    <w:link w:val="Heading1Char"/>
-    <w:uiPriority w:val="9"/>
-    <w:qFormat/>
-    <w:rsid w:val="009E04FE"/>
-    <w:pPr>
-      <w:keepNext/>
-      <w:keepLines/>
-      <w:spacing w:before="480" w:after="0"/>
-      <w:outlineLvl w:val="0"/>
-    </w:pPr>
-    <w:rPr>
-      <w:rFonts w:asciiTheme="majorHAnsi" w:eastAsiaTheme="majorEastAsia" w:hAnsiTheme="majorHAnsi" w:cstheme="majorBidi"/>
-      <w:b/>
-      <w:bCs/>
-      <w:color w:val="365F91" w:themeColor="accent1" w:themeShade="BF"/>
-      <w:sz w:val="28"/>
-      <w:szCs w:val="28"/>
-    </w:rPr>
-  </w:style>
-  <w:style w:type="paragraph" w:styleId="Heading2">
-    <w:name w:val="heading 2"/>
-    <w:basedOn w:val="Normal"/>
-    <w:next w:val="Normal"/>
-    <w:link w:val="Heading2Char"/>
-    <w:uiPriority w:val="9"/>
-    <w:unhideWhenUsed/>
-    <w:qFormat/>
-    <w:rsid w:val="009E04FE"/>
-    <w:pPr>
-      <w:keepNext/>
-      <w:keepLines/>
-      <w:spacing w:before="200" w:after="0"/>
-      <w:outlineLvl w:val="1"/>
-    </w:pPr>
-    <w:rPr>
-      <w:rFonts w:asciiTheme="majorHAnsi" w:eastAsiaTheme="majorEastAsia" w:hAnsiTheme="majorHAnsi" w:cstheme="majorBidi"/>
-      <w:b/>
-      <w:bCs/>
-      <w:color w:val="4F81BD" w:themeColor="accent1"/>
-      <w:sz w:val="26"/>
-      <w:szCs w:val="26"/>
-    </w:rPr>
-  </w:style>
-  <w:style w:type="paragraph" w:styleId="Heading3">
-    <w:name w:val="heading 3"/>
-    <w:basedOn w:val="Normal"/>
-    <w:next w:val="Normal"/>
-    <w:link w:val="Heading3Char"/>
-    <w:uiPriority w:val="9"/>
-    <w:unhideWhenUsed/>
-    <w:qFormat/>
-    <w:rsid w:val="009E04FE"/>
-    <w:pPr>
-      <w:keepNext/>
-      <w:keepLines/>
-      <w:spacing w:before="200" w:after="0"/>
-      <w:outlineLvl w:val="2"/>
-    </w:pPr>
-    <w:rPr>
-      <w:rFonts w:asciiTheme="majorHAnsi" w:eastAsiaTheme="majorEastAsia" w:hAnsiTheme="majorHAnsi" w:cstheme="majorBidi"/>
-      <w:b/>
-      <w:bCs/>
-      <w:color w:val="4F81BD" w:themeColor="accent1"/>
-    </w:rPr>
   </w:style>
   <w:style w:type="character" w:default="1" w:styleId="DefaultParagraphFont">
     <w:name w:val="Default Paragraph Font"/>
@@ -1354,257 +2704,37 @@
     <w:semiHidden/>
     <w:unhideWhenUsed/>
   </w:style>
-  <w:style w:type="paragraph" w:styleId="Title">
-    <w:name w:val="Title"/>
-    <w:basedOn w:val="Normal"/>
-    <w:next w:val="Normal"/>
-    <w:link w:val="TitleChar"/>
-    <w:uiPriority w:val="10"/>
-    <w:qFormat/>
-    <w:rsid w:val="009E04FE"/>
-    <w:pPr>
-      <w:pBdr>
-        <w:bottom w:val="single" w:sz="8" w:space="4" w:color="4F81BD" w:themeColor="accent1"/>
-      </w:pBdr>
-      <w:spacing w:after="300" w:line="240" w:lineRule="auto"/>
-      <w:contextualSpacing/>
-    </w:pPr>
-    <w:rPr>
-      <w:rFonts w:asciiTheme="majorHAnsi" w:eastAsiaTheme="majorEastAsia" w:hAnsiTheme="majorHAnsi" w:cstheme="majorBidi"/>
-      <w:color w:val="17365D" w:themeColor="text2" w:themeShade="BF"/>
-      <w:spacing w:val="5"/>
-      <w:kern w:val="28"/>
-      <w:sz w:val="52"/>
-      <w:szCs w:val="52"/>
-    </w:rPr>
-  </w:style>
-  <w:style w:type="character" w:customStyle="1" w:styleId="TitleChar">
-    <w:name w:val="Title Char"/>
-    <w:basedOn w:val="DefaultParagraphFont"/>
-    <w:link w:val="Title"/>
-    <w:uiPriority w:val="10"/>
-    <w:rsid w:val="009E04FE"/>
-    <w:rPr>
-      <w:rFonts w:asciiTheme="majorHAnsi" w:eastAsiaTheme="majorEastAsia" w:hAnsiTheme="majorHAnsi" w:cstheme="majorBidi"/>
-      <w:color w:val="17365D" w:themeColor="text2" w:themeShade="BF"/>
-      <w:spacing w:val="5"/>
-      <w:kern w:val="28"/>
-      <w:sz w:val="52"/>
-      <w:szCs w:val="52"/>
-    </w:rPr>
-  </w:style>
-  <w:style w:type="character" w:customStyle="1" w:styleId="Heading1Char">
-    <w:name w:val="Heading 1 Char"/>
-    <w:basedOn w:val="DefaultParagraphFont"/>
-    <w:link w:val="Heading1"/>
-    <w:uiPriority w:val="9"/>
-    <w:rsid w:val="009E04FE"/>
-    <w:rPr>
-      <w:rFonts w:asciiTheme="majorHAnsi" w:eastAsiaTheme="majorEastAsia" w:hAnsiTheme="majorHAnsi" w:cstheme="majorBidi"/>
-      <w:b/>
-      <w:bCs/>
-      <w:color w:val="365F91" w:themeColor="accent1" w:themeShade="BF"/>
-      <w:sz w:val="28"/>
-      <w:szCs w:val="28"/>
-    </w:rPr>
-  </w:style>
-  <w:style w:type="character" w:customStyle="1" w:styleId="Heading2Char">
-    <w:name w:val="Heading 2 Char"/>
-    <w:basedOn w:val="DefaultParagraphFont"/>
-    <w:link w:val="Heading2"/>
-    <w:uiPriority w:val="9"/>
-    <w:rsid w:val="009E04FE"/>
-    <w:rPr>
-      <w:rFonts w:asciiTheme="majorHAnsi" w:eastAsiaTheme="majorEastAsia" w:hAnsiTheme="majorHAnsi" w:cstheme="majorBidi"/>
-      <w:b/>
-      <w:bCs/>
-      <w:color w:val="4F81BD" w:themeColor="accent1"/>
-      <w:sz w:val="26"/>
-      <w:szCs w:val="26"/>
-    </w:rPr>
-  </w:style>
-  <w:style w:type="character" w:customStyle="1" w:styleId="Heading3Char">
-    <w:name w:val="Heading 3 Char"/>
-    <w:basedOn w:val="DefaultParagraphFont"/>
-    <w:link w:val="Heading3"/>
-    <w:uiPriority w:val="9"/>
-    <w:rsid w:val="009E04FE"/>
-    <w:rPr>
-      <w:rFonts w:asciiTheme="majorHAnsi" w:eastAsiaTheme="majorEastAsia" w:hAnsiTheme="majorHAnsi" w:cstheme="majorBidi"/>
-      <w:b/>
-      <w:bCs/>
-      <w:color w:val="4F81BD" w:themeColor="accent1"/>
-    </w:rPr>
-  </w:style>
-  <w:style w:type="table" w:styleId="TableGrid">
-    <w:name w:val="Table Grid"/>
-    <w:basedOn w:val="TableNormal"/>
-    <w:uiPriority w:val="59"/>
-    <w:rsid w:val="009E04FE"/>
-    <w:pPr>
-      <w:spacing w:after="0" w:line="240" w:lineRule="auto"/>
-    </w:pPr>
-    <w:tblPr>
-      <w:tblInd w:w="0" w:type="dxa"/>
-      <w:tblBorders>
-        <w:top w:val="single" w:sz="4" w:space="0" w:color="000000" w:themeColor="text1"/>
-        <w:left w:val="single" w:sz="4" w:space="0" w:color="000000" w:themeColor="text1"/>
-        <w:bottom w:val="single" w:sz="4" w:space="0" w:color="000000" w:themeColor="text1"/>
-        <w:right w:val="single" w:sz="4" w:space="0" w:color="000000" w:themeColor="text1"/>
-        <w:insideH w:val="single" w:sz="4" w:space="0" w:color="000000" w:themeColor="text1"/>
-        <w:insideV w:val="single" w:sz="4" w:space="0" w:color="000000" w:themeColor="text1"/>
-      </w:tblBorders>
-      <w:tblCellMar>
-        <w:top w:w="0" w:type="dxa"/>
-        <w:left w:w="108" w:type="dxa"/>
-        <w:bottom w:w="0" w:type="dxa"/>
-        <w:right w:w="108" w:type="dxa"/>
-      </w:tblCellMar>
-    </w:tblPr>
-  </w:style>
-  <w:style w:type="table" w:styleId="LightShading">
-    <w:name w:val="Light Shading"/>
-    <w:basedOn w:val="TableNormal"/>
-    <w:uiPriority w:val="60"/>
-    <w:rsid w:val="009E04FE"/>
-    <w:pPr>
-      <w:spacing w:after="0" w:line="240" w:lineRule="auto"/>
-    </w:pPr>
-    <w:rPr>
-      <w:color w:val="000000" w:themeColor="text1" w:themeShade="BF"/>
-    </w:rPr>
-    <w:tblPr>
-      <w:tblStyleRowBandSize w:val="1"/>
-      <w:tblStyleColBandSize w:val="1"/>
-      <w:tblInd w:w="0" w:type="dxa"/>
-      <w:tblBorders>
-        <w:top w:val="single" w:sz="8" w:space="0" w:color="000000" w:themeColor="text1"/>
-        <w:bottom w:val="single" w:sz="8" w:space="0" w:color="000000" w:themeColor="text1"/>
-      </w:tblBorders>
-      <w:tblCellMar>
-        <w:top w:w="0" w:type="dxa"/>
-        <w:left w:w="108" w:type="dxa"/>
-        <w:bottom w:w="0" w:type="dxa"/>
-        <w:right w:w="108" w:type="dxa"/>
-      </w:tblCellMar>
-    </w:tblPr>
-    <w:tblStylePr w:type="firstRow">
-      <w:pPr>
-        <w:spacing w:before="0" w:after="0" w:line="240" w:lineRule="auto"/>
-      </w:pPr>
-      <w:rPr>
-        <w:b/>
-        <w:bCs/>
-      </w:rPr>
-      <w:tblPr/>
-      <w:tcPr>
-        <w:tcBorders>
-          <w:top w:val="single" w:sz="8" w:space="0" w:color="000000" w:themeColor="text1"/>
-          <w:left w:val="nil"/>
-          <w:bottom w:val="single" w:sz="8" w:space="0" w:color="000000" w:themeColor="text1"/>
-          <w:right w:val="nil"/>
-          <w:insideH w:val="nil"/>
-          <w:insideV w:val="nil"/>
-        </w:tcBorders>
-      </w:tcPr>
-    </w:tblStylePr>
-    <w:tblStylePr w:type="lastRow">
-      <w:pPr>
-        <w:spacing w:before="0" w:after="0" w:line="240" w:lineRule="auto"/>
-      </w:pPr>
-      <w:rPr>
-        <w:b/>
-        <w:bCs/>
-      </w:rPr>
-      <w:tblPr/>
-      <w:tcPr>
-        <w:tcBorders>
-          <w:top w:val="single" w:sz="8" w:space="0" w:color="000000" w:themeColor="text1"/>
-          <w:left w:val="nil"/>
-          <w:bottom w:val="single" w:sz="8" w:space="0" w:color="000000" w:themeColor="text1"/>
-          <w:right w:val="nil"/>
-          <w:insideH w:val="nil"/>
-          <w:insideV w:val="nil"/>
-        </w:tcBorders>
-      </w:tcPr>
-    </w:tblStylePr>
-    <w:tblStylePr w:type="firstCol">
-      <w:rPr>
-        <w:b/>
-        <w:bCs/>
-      </w:rPr>
-    </w:tblStylePr>
-    <w:tblStylePr w:type="lastCol">
-      <w:rPr>
-        <w:b/>
-        <w:bCs/>
-      </w:rPr>
-    </w:tblStylePr>
-    <w:tblStylePr w:type="band1Vert">
-      <w:tblPr/>
-      <w:tcPr>
-        <w:tcBorders>
-          <w:left w:val="nil"/>
-          <w:right w:val="nil"/>
-          <w:insideH w:val="nil"/>
-          <w:insideV w:val="nil"/>
-        </w:tcBorders>
-        <w:shd w:val="clear" w:color="auto" w:fill="C0C0C0" w:themeFill="text1" w:themeFillTint="3F"/>
-      </w:tcPr>
-    </w:tblStylePr>
-    <w:tblStylePr w:type="band1Horz">
-      <w:tblPr/>
-      <w:tcPr>
-        <w:tcBorders>
-          <w:left w:val="nil"/>
-          <w:right w:val="nil"/>
-          <w:insideH w:val="nil"/>
-          <w:insideV w:val="nil"/>
-        </w:tcBorders>
-        <w:shd w:val="clear" w:color="auto" w:fill="C0C0C0" w:themeFill="text1" w:themeFillTint="3F"/>
-      </w:tcPr>
-    </w:tblStylePr>
-  </w:style>
-  <w:style w:type="paragraph" w:styleId="Subtitle">
-    <w:name w:val="Subtitle"/>
-    <w:basedOn w:val="Normal"/>
-    <w:next w:val="Normal"/>
-    <w:link w:val="SubtitleChar"/>
-    <w:uiPriority w:val="11"/>
-    <w:qFormat/>
-    <w:rsid w:val="00DB2BCB"/>
-    <w:pPr>
-      <w:numPr>
-        <w:ilvl w:val="1"/>
-      </w:numPr>
-    </w:pPr>
-    <w:rPr>
-      <w:rFonts w:asciiTheme="majorHAnsi" w:eastAsiaTheme="majorEastAsia" w:hAnsiTheme="majorHAnsi" w:cstheme="majorBidi"/>
-      <w:i/>
-      <w:iCs/>
-      <w:color w:val="4F81BD" w:themeColor="accent1"/>
-      <w:spacing w:val="15"/>
-      <w:sz w:val="24"/>
-      <w:szCs w:val="24"/>
-    </w:rPr>
-  </w:style>
-  <w:style w:type="character" w:customStyle="1" w:styleId="SubtitleChar">
-    <w:name w:val="Subtitle Char"/>
-    <w:basedOn w:val="DefaultParagraphFont"/>
-    <w:link w:val="Subtitle"/>
-    <w:uiPriority w:val="11"/>
-    <w:rsid w:val="00DB2BCB"/>
-    <w:rPr>
-      <w:rFonts w:asciiTheme="majorHAnsi" w:eastAsiaTheme="majorEastAsia" w:hAnsiTheme="majorHAnsi" w:cstheme="majorBidi"/>
-      <w:i/>
-      <w:iCs/>
-      <w:color w:val="4F81BD" w:themeColor="accent1"/>
-      <w:spacing w:val="15"/>
-      <w:sz w:val="24"/>
-      <w:szCs w:val="24"/>
-    </w:rPr>
+  <w:style w:type="paragraph" w:customStyle="1" w:styleId="69222F7667014E53BA004686F090C95B">
+    <w:name w:val="69222F7667014E53BA004686F090C95B"/>
+    <w:rsid w:val="00137799"/>
+  </w:style>
+  <w:style w:type="paragraph" w:customStyle="1" w:styleId="229195CA34F347DF9402F726C806A929">
+    <w:name w:val="229195CA34F347DF9402F726C806A929"/>
+    <w:rsid w:val="00137799"/>
+  </w:style>
+  <w:style w:type="paragraph" w:customStyle="1" w:styleId="FF418610C4D941FA832BF31724281749">
+    <w:name w:val="FF418610C4D941FA832BF31724281749"/>
+    <w:rsid w:val="00137799"/>
+  </w:style>
+  <w:style w:type="paragraph" w:customStyle="1" w:styleId="B1A825D452D3478AAFD1D9103157AD54">
+    <w:name w:val="B1A825D452D3478AAFD1D9103157AD54"/>
+    <w:rsid w:val="00137799"/>
+  </w:style>
+  <w:style w:type="paragraph" w:customStyle="1" w:styleId="3B11DDF6F3364D27ACB406C1C149BF82">
+    <w:name w:val="3B11DDF6F3364D27ACB406C1C149BF82"/>
+    <w:rsid w:val="00137799"/>
+  </w:style>
+  <w:style w:type="paragraph" w:customStyle="1" w:styleId="A791B9A77BE04D068A11359C99B52250">
+    <w:name w:val="A791B9A77BE04D068A11359C99B52250"/>
+    <w:rsid w:val="00137799"/>
   </w:style>
 </w:styles>
+</file>
+
+<file path=word/glossary/webSettings.xml><?xml version="1.0" encoding="utf-8"?>
+<w:webSettings xmlns:r="http://schemas.openxmlformats.org/officeDocument/2006/relationships" xmlns:w="http://schemas.openxmlformats.org/wordprocessingml/2006/main">
+  <w:optimizeForBrowser/>
+</w:webSettings>
 </file>
 
 <file path=word/theme/theme1.xml><?xml version="1.0" encoding="utf-8"?>
@@ -1888,4 +3018,16 @@
   <a:objectDefaults/>
   <a:extraClrSchemeLst/>
 </a:theme>
+</file>
+
+<file path=customXml/item1.xml><?xml version="1.0" encoding="utf-8"?>
+<b:Sources xmlns:b="http://schemas.openxmlformats.org/officeDocument/2006/bibliography" xmlns="http://schemas.openxmlformats.org/officeDocument/2006/bibliography" SelectedStyle="\APA.XSL" StyleName="APA"/>
+</file>
+
+<file path=customXml/itemProps1.xml><?xml version="1.0" encoding="utf-8"?>
+<ds:datastoreItem xmlns:ds="http://schemas.openxmlformats.org/officeDocument/2006/customXml" ds:itemID="{6A11C997-5DFF-4E98-984A-A3B3BD38E225}">
+  <ds:schemaRefs>
+    <ds:schemaRef ds:uri="http://schemas.openxmlformats.org/officeDocument/2006/bibliography"/>
+  </ds:schemaRefs>
+</ds:datastoreItem>
 </file>
</xml_diff>